<commit_message>
add Bill McGraw's name
</commit_message>
<xml_diff>
--- a/NWFLUG/mtg-2015-11-02/known-attendees.docx
+++ b/NWFLUG/mtg-2015-11-02/known-attendees.docx
@@ -72,7 +72,7 @@
         <w:tblLook w:val="06A0"/>
       </w:tblPr>
       <w:tblGrid>
-        <w:gridCol w:w="510"/>
+        <w:gridCol w:w="470"/>
         <w:gridCol w:w="1765"/>
         <w:gridCol w:w="2430"/>
         <w:gridCol w:w="4500"/>
@@ -91,8 +91,8 @@
               <w:rPr>
                 <w:rFonts w:cs="Times New Roman"/>
                 <w:b/>
-                <w:sz w:val="28"/>
-                <w:szCs w:val="28"/>
+                <w:sz w:val="24"/>
+                <w:szCs w:val="24"/>
               </w:rPr>
             </w:pPr>
           </w:p>
@@ -107,16 +107,16 @@
               <w:rPr>
                 <w:rFonts w:cs="Times New Roman"/>
                 <w:b/>
-                <w:sz w:val="28"/>
-                <w:szCs w:val="28"/>
+                <w:sz w:val="24"/>
+                <w:szCs w:val="24"/>
               </w:rPr>
             </w:pPr>
             <w:r>
               <w:rPr>
                 <w:rFonts w:cs="Times New Roman"/>
                 <w:b/>
-                <w:sz w:val="28"/>
-                <w:szCs w:val="28"/>
+                <w:sz w:val="24"/>
+                <w:szCs w:val="24"/>
               </w:rPr>
               <w:t>Last name</w:t>
             </w:r>
@@ -132,16 +132,16 @@
               <w:rPr>
                 <w:rFonts w:cs="Times New Roman"/>
                 <w:b/>
-                <w:sz w:val="28"/>
-                <w:szCs w:val="28"/>
+                <w:sz w:val="24"/>
+                <w:szCs w:val="24"/>
               </w:rPr>
             </w:pPr>
             <w:r>
               <w:rPr>
                 <w:rFonts w:cs="Times New Roman"/>
                 <w:b/>
-                <w:sz w:val="28"/>
-                <w:szCs w:val="28"/>
+                <w:sz w:val="24"/>
+                <w:szCs w:val="24"/>
               </w:rPr>
               <w:t>First name</w:t>
             </w:r>
@@ -157,16 +157,16 @@
               <w:rPr>
                 <w:rFonts w:cs="Times New Roman"/>
                 <w:b/>
-                <w:sz w:val="28"/>
-                <w:szCs w:val="28"/>
+                <w:sz w:val="24"/>
+                <w:szCs w:val="24"/>
               </w:rPr>
             </w:pPr>
             <w:r>
               <w:rPr>
                 <w:rFonts w:cs="Times New Roman"/>
                 <w:b/>
-                <w:sz w:val="28"/>
-                <w:szCs w:val="28"/>
+                <w:sz w:val="24"/>
+                <w:szCs w:val="24"/>
               </w:rPr>
               <w:t>E-mail</w:t>
             </w:r>
@@ -185,8 +185,8 @@
               <w:rPr>
                 <w:rFonts w:cs="Times New Roman"/>
                 <w:b/>
-                <w:sz w:val="28"/>
-                <w:szCs w:val="28"/>
+                <w:sz w:val="24"/>
+                <w:szCs w:val="24"/>
               </w:rPr>
             </w:pPr>
           </w:p>
@@ -203,27 +203,18 @@
               <w:rPr>
                 <w:rFonts w:cs="Times New Roman"/>
                 <w:b/>
-                <w:sz w:val="28"/>
-                <w:szCs w:val="28"/>
+                <w:sz w:val="24"/>
+                <w:szCs w:val="24"/>
               </w:rPr>
             </w:pPr>
             <w:r>
               <w:rPr>
                 <w:rFonts w:cs="Times New Roman"/>
                 <w:b/>
-                <w:sz w:val="28"/>
-                <w:szCs w:val="28"/>
-              </w:rPr>
-              <w:t xml:space="preserve">PAST ATTENDEES OR ARE </w:t>
-            </w:r>
-            <w:r>
-              <w:rPr>
-                <w:rFonts w:cs="Times New Roman"/>
-                <w:b/>
-                <w:sz w:val="28"/>
-                <w:szCs w:val="28"/>
-              </w:rPr>
-              <w:t>INTERESTED</w:t>
+                <w:sz w:val="24"/>
+                <w:szCs w:val="24"/>
+              </w:rPr>
+              <w:t>PAST ATTENDEES OR ARE INTERESTED</w:t>
             </w:r>
           </w:p>
         </w:tc>
@@ -238,15 +229,15 @@
               <w:spacing w:line="288" w:lineRule="auto"/>
               <w:rPr>
                 <w:rFonts w:cs="Times New Roman"/>
-                <w:sz w:val="28"/>
-                <w:szCs w:val="28"/>
-              </w:rPr>
-            </w:pPr>
-            <w:r>
-              <w:rPr>
-                <w:rFonts w:cs="Times New Roman"/>
-                <w:sz w:val="28"/>
-                <w:szCs w:val="28"/>
+                <w:sz w:val="24"/>
+                <w:szCs w:val="24"/>
+              </w:rPr>
+            </w:pPr>
+            <w:r>
+              <w:rPr>
+                <w:rFonts w:cs="Times New Roman"/>
+                <w:sz w:val="24"/>
+                <w:szCs w:val="24"/>
               </w:rPr>
               <w:t>1</w:t>
             </w:r>
@@ -261,15 +252,15 @@
               <w:spacing w:line="288" w:lineRule="auto"/>
               <w:rPr>
                 <w:rFonts w:cs="Times New Roman"/>
-                <w:sz w:val="28"/>
-                <w:szCs w:val="28"/>
-              </w:rPr>
-            </w:pPr>
-            <w:r>
-              <w:rPr>
-                <w:rFonts w:cs="Times New Roman"/>
-                <w:sz w:val="28"/>
-                <w:szCs w:val="28"/>
+                <w:sz w:val="24"/>
+                <w:szCs w:val="24"/>
+              </w:rPr>
+            </w:pPr>
+            <w:r>
+              <w:rPr>
+                <w:rFonts w:cs="Times New Roman"/>
+                <w:sz w:val="24"/>
+                <w:szCs w:val="24"/>
               </w:rPr>
               <w:t>Abernathy</w:t>
             </w:r>
@@ -284,15 +275,15 @@
               <w:spacing w:line="288" w:lineRule="auto"/>
               <w:rPr>
                 <w:rFonts w:cs="Times New Roman"/>
-                <w:sz w:val="28"/>
-                <w:szCs w:val="28"/>
-              </w:rPr>
-            </w:pPr>
-            <w:r>
-              <w:rPr>
-                <w:rFonts w:cs="Times New Roman"/>
-                <w:sz w:val="28"/>
-                <w:szCs w:val="28"/>
+                <w:sz w:val="24"/>
+                <w:szCs w:val="24"/>
+              </w:rPr>
+            </w:pPr>
+            <w:r>
+              <w:rPr>
+                <w:rFonts w:cs="Times New Roman"/>
+                <w:sz w:val="24"/>
+                <w:szCs w:val="24"/>
               </w:rPr>
               <w:t>Bruce</w:t>
             </w:r>
@@ -307,8 +298,8 @@
               <w:spacing w:line="288" w:lineRule="auto"/>
               <w:rPr>
                 <w:rFonts w:cs="Times New Roman"/>
-                <w:sz w:val="28"/>
-                <w:szCs w:val="28"/>
+                <w:sz w:val="24"/>
+                <w:szCs w:val="24"/>
                 <w:shd w:val="clear" w:color="auto" w:fill="FFFFFF"/>
               </w:rPr>
             </w:pPr>
@@ -325,15 +316,15 @@
               <w:spacing w:line="288" w:lineRule="auto"/>
               <w:rPr>
                 <w:rFonts w:cs="Times New Roman"/>
-                <w:sz w:val="28"/>
-                <w:szCs w:val="28"/>
-              </w:rPr>
-            </w:pPr>
-            <w:r>
-              <w:rPr>
-                <w:rFonts w:cs="Times New Roman"/>
-                <w:sz w:val="28"/>
-                <w:szCs w:val="28"/>
+                <w:sz w:val="24"/>
+                <w:szCs w:val="24"/>
+              </w:rPr>
+            </w:pPr>
+            <w:r>
+              <w:rPr>
+                <w:rFonts w:cs="Times New Roman"/>
+                <w:sz w:val="24"/>
+                <w:szCs w:val="24"/>
               </w:rPr>
               <w:t>2</w:t>
             </w:r>
@@ -348,15 +339,15 @@
               <w:spacing w:line="288" w:lineRule="auto"/>
               <w:rPr>
                 <w:rFonts w:cs="Times New Roman"/>
-                <w:sz w:val="28"/>
-                <w:szCs w:val="28"/>
-              </w:rPr>
-            </w:pPr>
-            <w:r>
-              <w:rPr>
-                <w:rFonts w:cs="Times New Roman"/>
-                <w:sz w:val="28"/>
-                <w:szCs w:val="28"/>
+                <w:sz w:val="24"/>
+                <w:szCs w:val="24"/>
+              </w:rPr>
+            </w:pPr>
+            <w:r>
+              <w:rPr>
+                <w:rFonts w:cs="Times New Roman"/>
+                <w:sz w:val="24"/>
+                <w:szCs w:val="24"/>
               </w:rPr>
               <w:t>Bentley</w:t>
             </w:r>
@@ -371,15 +362,15 @@
               <w:spacing w:line="288" w:lineRule="auto"/>
               <w:rPr>
                 <w:rFonts w:cs="Times New Roman"/>
-                <w:sz w:val="28"/>
-                <w:szCs w:val="28"/>
-              </w:rPr>
-            </w:pPr>
-            <w:r>
-              <w:rPr>
-                <w:rFonts w:cs="Times New Roman"/>
-                <w:sz w:val="28"/>
-                <w:szCs w:val="28"/>
+                <w:sz w:val="24"/>
+                <w:szCs w:val="24"/>
+              </w:rPr>
+            </w:pPr>
+            <w:r>
+              <w:rPr>
+                <w:rFonts w:cs="Times New Roman"/>
+                <w:sz w:val="24"/>
+                <w:szCs w:val="24"/>
               </w:rPr>
               <w:t>David</w:t>
             </w:r>
@@ -394,15 +385,15 @@
               <w:spacing w:line="288" w:lineRule="auto"/>
               <w:rPr>
                 <w:rFonts w:cs="Times New Roman"/>
-                <w:sz w:val="28"/>
-                <w:szCs w:val="28"/>
-              </w:rPr>
-            </w:pPr>
-            <w:r>
-              <w:rPr>
-                <w:rFonts w:cs="Times New Roman"/>
-                <w:sz w:val="28"/>
-                <w:szCs w:val="28"/>
+                <w:sz w:val="24"/>
+                <w:szCs w:val="24"/>
+              </w:rPr>
+            </w:pPr>
+            <w:r>
+              <w:rPr>
+                <w:rFonts w:cs="Times New Roman"/>
+                <w:sz w:val="24"/>
+                <w:szCs w:val="24"/>
                 <w:shd w:val="clear" w:color="auto" w:fill="FFFFFF"/>
               </w:rPr>
               <w:t>david.bentley@me.com</w:t>
@@ -420,15 +411,15 @@
               <w:spacing w:line="288" w:lineRule="auto"/>
               <w:rPr>
                 <w:rFonts w:cs="Times New Roman"/>
-                <w:sz w:val="28"/>
-                <w:szCs w:val="28"/>
-              </w:rPr>
-            </w:pPr>
-            <w:r>
-              <w:rPr>
-                <w:rFonts w:cs="Times New Roman"/>
-                <w:sz w:val="28"/>
-                <w:szCs w:val="28"/>
+                <w:sz w:val="24"/>
+                <w:szCs w:val="24"/>
+              </w:rPr>
+            </w:pPr>
+            <w:r>
+              <w:rPr>
+                <w:rFonts w:cs="Times New Roman"/>
+                <w:sz w:val="24"/>
+                <w:szCs w:val="24"/>
               </w:rPr>
               <w:t>3</w:t>
             </w:r>
@@ -443,15 +434,15 @@
               <w:spacing w:line="288" w:lineRule="auto"/>
               <w:rPr>
                 <w:rFonts w:cs="Times New Roman"/>
-                <w:sz w:val="28"/>
-                <w:szCs w:val="28"/>
-              </w:rPr>
-            </w:pPr>
-            <w:r>
-              <w:rPr>
-                <w:rFonts w:cs="Times New Roman"/>
-                <w:sz w:val="28"/>
-                <w:szCs w:val="28"/>
+                <w:sz w:val="24"/>
+                <w:szCs w:val="24"/>
+              </w:rPr>
+            </w:pPr>
+            <w:r>
+              <w:rPr>
+                <w:rFonts w:cs="Times New Roman"/>
+                <w:sz w:val="24"/>
+                <w:szCs w:val="24"/>
               </w:rPr>
               <w:t>Bentley</w:t>
             </w:r>
@@ -466,15 +457,15 @@
               <w:spacing w:line="288" w:lineRule="auto"/>
               <w:rPr>
                 <w:rFonts w:cs="Times New Roman"/>
-                <w:sz w:val="28"/>
-                <w:szCs w:val="28"/>
-              </w:rPr>
-            </w:pPr>
-            <w:r>
-              <w:rPr>
-                <w:rFonts w:cs="Times New Roman"/>
-                <w:sz w:val="28"/>
-                <w:szCs w:val="28"/>
+                <w:sz w:val="24"/>
+                <w:szCs w:val="24"/>
+              </w:rPr>
+            </w:pPr>
+            <w:r>
+              <w:rPr>
+                <w:rFonts w:cs="Times New Roman"/>
+                <w:sz w:val="24"/>
+                <w:szCs w:val="24"/>
               </w:rPr>
               <w:t>Ken</w:t>
             </w:r>
@@ -489,15 +480,15 @@
               <w:spacing w:line="288" w:lineRule="auto"/>
               <w:rPr>
                 <w:rFonts w:cs="Times New Roman"/>
-                <w:sz w:val="28"/>
-                <w:szCs w:val="28"/>
-              </w:rPr>
-            </w:pPr>
-            <w:r>
-              <w:rPr>
-                <w:rFonts w:cs="Times New Roman"/>
-                <w:sz w:val="28"/>
-                <w:szCs w:val="28"/>
+                <w:sz w:val="24"/>
+                <w:szCs w:val="24"/>
+              </w:rPr>
+            </w:pPr>
+            <w:r>
+              <w:rPr>
+                <w:rFonts w:cs="Times New Roman"/>
+                <w:sz w:val="24"/>
+                <w:szCs w:val="24"/>
                 <w:shd w:val="clear" w:color="auto" w:fill="FFFFFF"/>
               </w:rPr>
               <w:t>kbentley@valp.net</w:t>
@@ -515,15 +506,15 @@
               <w:spacing w:line="288" w:lineRule="auto"/>
               <w:rPr>
                 <w:rFonts w:cs="Times New Roman"/>
-                <w:sz w:val="28"/>
-                <w:szCs w:val="28"/>
-              </w:rPr>
-            </w:pPr>
-            <w:r>
-              <w:rPr>
-                <w:rFonts w:cs="Times New Roman"/>
-                <w:sz w:val="28"/>
-                <w:szCs w:val="28"/>
+                <w:sz w:val="24"/>
+                <w:szCs w:val="24"/>
+              </w:rPr>
+            </w:pPr>
+            <w:r>
+              <w:rPr>
+                <w:rFonts w:cs="Times New Roman"/>
+                <w:sz w:val="24"/>
+                <w:szCs w:val="24"/>
               </w:rPr>
               <w:t>4</w:t>
             </w:r>
@@ -538,15 +529,15 @@
               <w:spacing w:line="288" w:lineRule="auto"/>
               <w:rPr>
                 <w:rFonts w:cs="Times New Roman"/>
-                <w:sz w:val="28"/>
-                <w:szCs w:val="28"/>
-              </w:rPr>
-            </w:pPr>
-            <w:r>
-              <w:rPr>
-                <w:rFonts w:cs="Times New Roman"/>
-                <w:sz w:val="28"/>
-                <w:szCs w:val="28"/>
+                <w:sz w:val="24"/>
+                <w:szCs w:val="24"/>
+              </w:rPr>
+            </w:pPr>
+            <w:r>
+              <w:rPr>
+                <w:rFonts w:cs="Times New Roman"/>
+                <w:sz w:val="24"/>
+                <w:szCs w:val="24"/>
               </w:rPr>
               <w:t>Boudreaux</w:t>
             </w:r>
@@ -561,15 +552,15 @@
               <w:spacing w:line="288" w:lineRule="auto"/>
               <w:rPr>
                 <w:rFonts w:cs="Times New Roman"/>
-                <w:sz w:val="28"/>
-                <w:szCs w:val="28"/>
-              </w:rPr>
-            </w:pPr>
-            <w:r>
-              <w:rPr>
-                <w:rFonts w:cs="Times New Roman"/>
-                <w:sz w:val="28"/>
-                <w:szCs w:val="28"/>
+                <w:sz w:val="24"/>
+                <w:szCs w:val="24"/>
+              </w:rPr>
+            </w:pPr>
+            <w:r>
+              <w:rPr>
+                <w:rFonts w:cs="Times New Roman"/>
+                <w:sz w:val="24"/>
+                <w:szCs w:val="24"/>
               </w:rPr>
               <w:t>Ellis</w:t>
             </w:r>
@@ -584,16 +575,16 @@
               <w:spacing w:line="288" w:lineRule="auto"/>
               <w:rPr>
                 <w:rFonts w:cs="Times New Roman"/>
-                <w:sz w:val="28"/>
-                <w:szCs w:val="28"/>
+                <w:sz w:val="24"/>
+                <w:szCs w:val="24"/>
                 <w:shd w:val="clear" w:color="auto" w:fill="FFFFFF"/>
               </w:rPr>
             </w:pPr>
             <w:r>
               <w:rPr>
                 <w:rFonts w:cs="Times New Roman"/>
-                <w:sz w:val="28"/>
-                <w:szCs w:val="28"/>
+                <w:sz w:val="24"/>
+                <w:szCs w:val="24"/>
                 <w:shd w:val="clear" w:color="auto" w:fill="FFFFFF"/>
               </w:rPr>
               <w:t>ellisboudr@aol.com</w:t>
@@ -611,15 +602,15 @@
               <w:spacing w:line="288" w:lineRule="auto"/>
               <w:rPr>
                 <w:rFonts w:cs="Times New Roman"/>
-                <w:sz w:val="28"/>
-                <w:szCs w:val="28"/>
-              </w:rPr>
-            </w:pPr>
-            <w:r>
-              <w:rPr>
-                <w:rFonts w:cs="Times New Roman"/>
-                <w:sz w:val="28"/>
-                <w:szCs w:val="28"/>
+                <w:sz w:val="24"/>
+                <w:szCs w:val="24"/>
+              </w:rPr>
+            </w:pPr>
+            <w:r>
+              <w:rPr>
+                <w:rFonts w:cs="Times New Roman"/>
+                <w:sz w:val="24"/>
+                <w:szCs w:val="24"/>
               </w:rPr>
               <w:t>5</w:t>
             </w:r>
@@ -634,15 +625,15 @@
               <w:spacing w:line="288" w:lineRule="auto"/>
               <w:rPr>
                 <w:rFonts w:cs="Times New Roman"/>
-                <w:sz w:val="28"/>
-                <w:szCs w:val="28"/>
-              </w:rPr>
-            </w:pPr>
-            <w:r>
-              <w:rPr>
-                <w:rFonts w:cs="Times New Roman"/>
-                <w:sz w:val="28"/>
-                <w:szCs w:val="28"/>
+                <w:sz w:val="24"/>
+                <w:szCs w:val="24"/>
+              </w:rPr>
+            </w:pPr>
+            <w:r>
+              <w:rPr>
+                <w:rFonts w:cs="Times New Roman"/>
+                <w:sz w:val="24"/>
+                <w:szCs w:val="24"/>
               </w:rPr>
               <w:t>Bowyer</w:t>
             </w:r>
@@ -657,15 +648,15 @@
               <w:spacing w:line="288" w:lineRule="auto"/>
               <w:rPr>
                 <w:rFonts w:cs="Times New Roman"/>
-                <w:sz w:val="28"/>
-                <w:szCs w:val="28"/>
-              </w:rPr>
-            </w:pPr>
-            <w:r>
-              <w:rPr>
-                <w:rFonts w:cs="Times New Roman"/>
-                <w:sz w:val="28"/>
-                <w:szCs w:val="28"/>
+                <w:sz w:val="24"/>
+                <w:szCs w:val="24"/>
+              </w:rPr>
+            </w:pPr>
+            <w:r>
+              <w:rPr>
+                <w:rFonts w:cs="Times New Roman"/>
+                <w:sz w:val="24"/>
+                <w:szCs w:val="24"/>
               </w:rPr>
               <w:t>Pat</w:t>
             </w:r>
@@ -680,16 +671,16 @@
               <w:spacing w:line="288" w:lineRule="auto"/>
               <w:rPr>
                 <w:rFonts w:cs="Times New Roman"/>
-                <w:sz w:val="28"/>
-                <w:szCs w:val="28"/>
+                <w:sz w:val="24"/>
+                <w:szCs w:val="24"/>
                 <w:shd w:val="clear" w:color="auto" w:fill="FFFFFF"/>
               </w:rPr>
             </w:pPr>
             <w:r>
               <w:rPr>
                 <w:rFonts w:cs="Times New Roman"/>
-                <w:sz w:val="28"/>
-                <w:szCs w:val="28"/>
+                <w:sz w:val="24"/>
+                <w:szCs w:val="24"/>
                 <w:shd w:val="clear" w:color="auto" w:fill="FFFFFF"/>
               </w:rPr>
               <w:t>patrick1934@cox.net</w:t>
@@ -707,15 +698,15 @@
               <w:spacing w:line="288" w:lineRule="auto"/>
               <w:rPr>
                 <w:rFonts w:cs="Times New Roman"/>
-                <w:sz w:val="28"/>
-                <w:szCs w:val="28"/>
-              </w:rPr>
-            </w:pPr>
-            <w:r>
-              <w:rPr>
-                <w:rFonts w:cs="Times New Roman"/>
-                <w:sz w:val="28"/>
-                <w:szCs w:val="28"/>
+                <w:sz w:val="24"/>
+                <w:szCs w:val="24"/>
+              </w:rPr>
+            </w:pPr>
+            <w:r>
+              <w:rPr>
+                <w:rFonts w:cs="Times New Roman"/>
+                <w:sz w:val="24"/>
+                <w:szCs w:val="24"/>
               </w:rPr>
               <w:t>6</w:t>
             </w:r>
@@ -730,15 +721,15 @@
               <w:spacing w:line="288" w:lineRule="auto"/>
               <w:rPr>
                 <w:rFonts w:cs="Times New Roman"/>
-                <w:sz w:val="28"/>
-                <w:szCs w:val="28"/>
-              </w:rPr>
-            </w:pPr>
-            <w:r>
-              <w:rPr>
-                <w:rFonts w:cs="Times New Roman"/>
-                <w:sz w:val="28"/>
-                <w:szCs w:val="28"/>
+                <w:sz w:val="24"/>
+                <w:szCs w:val="24"/>
+              </w:rPr>
+            </w:pPr>
+            <w:r>
+              <w:rPr>
+                <w:rFonts w:cs="Times New Roman"/>
+                <w:sz w:val="24"/>
+                <w:szCs w:val="24"/>
               </w:rPr>
               <w:t>Browder</w:t>
             </w:r>
@@ -753,15 +744,15 @@
               <w:spacing w:line="288" w:lineRule="auto"/>
               <w:rPr>
                 <w:rFonts w:cs="Times New Roman"/>
-                <w:sz w:val="28"/>
-                <w:szCs w:val="28"/>
-              </w:rPr>
-            </w:pPr>
-            <w:r>
-              <w:rPr>
-                <w:rFonts w:cs="Times New Roman"/>
-                <w:sz w:val="28"/>
-                <w:szCs w:val="28"/>
+                <w:sz w:val="24"/>
+                <w:szCs w:val="24"/>
+              </w:rPr>
+            </w:pPr>
+            <w:r>
+              <w:rPr>
+                <w:rFonts w:cs="Times New Roman"/>
+                <w:sz w:val="24"/>
+                <w:szCs w:val="24"/>
               </w:rPr>
               <w:t>Tom</w:t>
             </w:r>
@@ -776,16 +767,16 @@
               <w:spacing w:line="288" w:lineRule="auto"/>
               <w:rPr>
                 <w:rFonts w:cs="Times New Roman"/>
-                <w:sz w:val="28"/>
-                <w:szCs w:val="28"/>
+                <w:sz w:val="24"/>
+                <w:szCs w:val="24"/>
                 <w:shd w:val="clear" w:color="auto" w:fill="FFFFFF"/>
               </w:rPr>
             </w:pPr>
             <w:r>
               <w:rPr>
                 <w:rFonts w:cs="Times New Roman"/>
-                <w:sz w:val="28"/>
-                <w:szCs w:val="28"/>
+                <w:sz w:val="24"/>
+                <w:szCs w:val="24"/>
                 <w:shd w:val="clear" w:color="auto" w:fill="FFFFFF"/>
               </w:rPr>
               <w:t>tom.browder@gmail.com</w:t>
@@ -803,15 +794,15 @@
               <w:spacing w:line="288" w:lineRule="auto"/>
               <w:rPr>
                 <w:rFonts w:cs="Times New Roman"/>
-                <w:sz w:val="28"/>
-                <w:szCs w:val="28"/>
-              </w:rPr>
-            </w:pPr>
-            <w:r>
-              <w:rPr>
-                <w:rFonts w:cs="Times New Roman"/>
-                <w:sz w:val="28"/>
-                <w:szCs w:val="28"/>
+                <w:sz w:val="24"/>
+                <w:szCs w:val="24"/>
+              </w:rPr>
+            </w:pPr>
+            <w:r>
+              <w:rPr>
+                <w:rFonts w:cs="Times New Roman"/>
+                <w:sz w:val="24"/>
+                <w:szCs w:val="24"/>
               </w:rPr>
               <w:t>7</w:t>
             </w:r>
@@ -826,15 +817,15 @@
               <w:spacing w:line="288" w:lineRule="auto"/>
               <w:rPr>
                 <w:rFonts w:cs="Times New Roman"/>
-                <w:sz w:val="28"/>
-                <w:szCs w:val="28"/>
-              </w:rPr>
-            </w:pPr>
-            <w:r>
-              <w:rPr>
-                <w:rFonts w:cs="Times New Roman"/>
-                <w:sz w:val="28"/>
-                <w:szCs w:val="28"/>
+                <w:sz w:val="24"/>
+                <w:szCs w:val="24"/>
+              </w:rPr>
+            </w:pPr>
+            <w:r>
+              <w:rPr>
+                <w:rFonts w:cs="Times New Roman"/>
+                <w:sz w:val="24"/>
+                <w:szCs w:val="24"/>
               </w:rPr>
               <w:t>Brum</w:t>
             </w:r>
@@ -849,15 +840,15 @@
               <w:spacing w:line="288" w:lineRule="auto"/>
               <w:rPr>
                 <w:rFonts w:cs="Times New Roman"/>
-                <w:sz w:val="28"/>
-                <w:szCs w:val="28"/>
-              </w:rPr>
-            </w:pPr>
-            <w:r>
-              <w:rPr>
-                <w:rFonts w:cs="Times New Roman"/>
-                <w:sz w:val="28"/>
-                <w:szCs w:val="28"/>
+                <w:sz w:val="24"/>
+                <w:szCs w:val="24"/>
+              </w:rPr>
+            </w:pPr>
+            <w:r>
+              <w:rPr>
+                <w:rFonts w:cs="Times New Roman"/>
+                <w:sz w:val="24"/>
+                <w:szCs w:val="24"/>
               </w:rPr>
               <w:t>Antonio</w:t>
             </w:r>
@@ -872,15 +863,15 @@
               <w:spacing w:line="288" w:lineRule="auto"/>
               <w:rPr>
                 <w:rFonts w:cs="Times New Roman"/>
-                <w:sz w:val="28"/>
-                <w:szCs w:val="28"/>
-              </w:rPr>
-            </w:pPr>
-            <w:r>
-              <w:rPr>
-                <w:rFonts w:cs="Times New Roman"/>
-                <w:sz w:val="28"/>
-                <w:szCs w:val="28"/>
+                <w:sz w:val="24"/>
+                <w:szCs w:val="24"/>
+              </w:rPr>
+            </w:pPr>
+            <w:r>
+              <w:rPr>
+                <w:rFonts w:cs="Times New Roman"/>
+                <w:sz w:val="24"/>
+                <w:szCs w:val="24"/>
               </w:rPr>
               <w:t>command_1@hotmail.com</w:t>
             </w:r>
@@ -897,15 +888,15 @@
               <w:spacing w:line="288" w:lineRule="auto"/>
               <w:rPr>
                 <w:rFonts w:cs="Times New Roman"/>
-                <w:sz w:val="28"/>
-                <w:szCs w:val="28"/>
-              </w:rPr>
-            </w:pPr>
-            <w:r>
-              <w:rPr>
-                <w:rFonts w:cs="Times New Roman"/>
-                <w:sz w:val="28"/>
-                <w:szCs w:val="28"/>
+                <w:sz w:val="24"/>
+                <w:szCs w:val="24"/>
+              </w:rPr>
+            </w:pPr>
+            <w:r>
+              <w:rPr>
+                <w:rFonts w:cs="Times New Roman"/>
+                <w:sz w:val="24"/>
+                <w:szCs w:val="24"/>
               </w:rPr>
               <w:t>8</w:t>
             </w:r>
@@ -920,15 +911,15 @@
               <w:spacing w:line="288" w:lineRule="auto"/>
               <w:rPr>
                 <w:rFonts w:cs="Times New Roman"/>
-                <w:sz w:val="28"/>
-                <w:szCs w:val="28"/>
-              </w:rPr>
-            </w:pPr>
-            <w:r>
-              <w:rPr>
-                <w:rFonts w:cs="Times New Roman"/>
-                <w:sz w:val="28"/>
-                <w:szCs w:val="28"/>
+                <w:sz w:val="24"/>
+                <w:szCs w:val="24"/>
+              </w:rPr>
+            </w:pPr>
+            <w:r>
+              <w:rPr>
+                <w:rFonts w:cs="Times New Roman"/>
+                <w:sz w:val="24"/>
+                <w:szCs w:val="24"/>
               </w:rPr>
               <w:t>Carter</w:t>
             </w:r>
@@ -943,15 +934,15 @@
               <w:spacing w:line="288" w:lineRule="auto"/>
               <w:rPr>
                 <w:rFonts w:cs="Times New Roman"/>
-                <w:sz w:val="28"/>
-                <w:szCs w:val="28"/>
-              </w:rPr>
-            </w:pPr>
-            <w:r>
-              <w:rPr>
-                <w:rFonts w:cs="Times New Roman"/>
-                <w:sz w:val="28"/>
-                <w:szCs w:val="28"/>
+                <w:sz w:val="24"/>
+                <w:szCs w:val="24"/>
+              </w:rPr>
+            </w:pPr>
+            <w:r>
+              <w:rPr>
+                <w:rFonts w:cs="Times New Roman"/>
+                <w:sz w:val="24"/>
+                <w:szCs w:val="24"/>
               </w:rPr>
               <w:t>Louis</w:t>
             </w:r>
@@ -966,16 +957,16 @@
               <w:spacing w:line="288" w:lineRule="auto"/>
               <w:rPr>
                 <w:rFonts w:cs="Times New Roman"/>
-                <w:sz w:val="28"/>
-                <w:szCs w:val="28"/>
+                <w:sz w:val="24"/>
+                <w:szCs w:val="24"/>
                 <w:shd w:val="clear" w:color="auto" w:fill="FFFFFF"/>
               </w:rPr>
             </w:pPr>
             <w:r>
               <w:rPr>
                 <w:rFonts w:cs="Times New Roman"/>
-                <w:sz w:val="28"/>
-                <w:szCs w:val="28"/>
+                <w:sz w:val="24"/>
+                <w:szCs w:val="24"/>
                 <w:shd w:val="clear" w:color="auto" w:fill="FFFFFF"/>
               </w:rPr>
               <w:t>lcarter194@gmail.com</w:t>
@@ -993,15 +984,15 @@
               <w:spacing w:line="288" w:lineRule="auto"/>
               <w:rPr>
                 <w:rFonts w:cs="Times New Roman"/>
-                <w:sz w:val="28"/>
-                <w:szCs w:val="28"/>
-              </w:rPr>
-            </w:pPr>
-            <w:r>
-              <w:rPr>
-                <w:rFonts w:cs="Times New Roman"/>
-                <w:sz w:val="28"/>
-                <w:szCs w:val="28"/>
+                <w:sz w:val="24"/>
+                <w:szCs w:val="24"/>
+              </w:rPr>
+            </w:pPr>
+            <w:r>
+              <w:rPr>
+                <w:rFonts w:cs="Times New Roman"/>
+                <w:sz w:val="24"/>
+                <w:szCs w:val="24"/>
               </w:rPr>
               <w:t>9</w:t>
             </w:r>
@@ -1016,15 +1007,15 @@
               <w:spacing w:line="288" w:lineRule="auto"/>
               <w:rPr>
                 <w:rFonts w:cs="Times New Roman"/>
-                <w:sz w:val="28"/>
-                <w:szCs w:val="28"/>
-              </w:rPr>
-            </w:pPr>
-            <w:r>
-              <w:rPr>
-                <w:rFonts w:cs="Times New Roman"/>
-                <w:sz w:val="28"/>
-                <w:szCs w:val="28"/>
+                <w:sz w:val="24"/>
+                <w:szCs w:val="24"/>
+              </w:rPr>
+            </w:pPr>
+            <w:r>
+              <w:rPr>
+                <w:rFonts w:cs="Times New Roman"/>
+                <w:sz w:val="24"/>
+                <w:szCs w:val="24"/>
               </w:rPr>
               <w:t>Cox</w:t>
             </w:r>
@@ -1039,15 +1030,15 @@
               <w:spacing w:line="288" w:lineRule="auto"/>
               <w:rPr>
                 <w:rFonts w:cs="Times New Roman"/>
-                <w:sz w:val="28"/>
-                <w:szCs w:val="28"/>
-              </w:rPr>
-            </w:pPr>
-            <w:r>
-              <w:rPr>
-                <w:rFonts w:cs="Times New Roman"/>
-                <w:sz w:val="28"/>
-                <w:szCs w:val="28"/>
+                <w:sz w:val="24"/>
+                <w:szCs w:val="24"/>
+              </w:rPr>
+            </w:pPr>
+            <w:r>
+              <w:rPr>
+                <w:rFonts w:cs="Times New Roman"/>
+                <w:sz w:val="24"/>
+                <w:szCs w:val="24"/>
               </w:rPr>
               <w:t>Lee</w:t>
             </w:r>
@@ -1062,16 +1053,16 @@
               <w:spacing w:line="288" w:lineRule="auto"/>
               <w:rPr>
                 <w:rFonts w:cs="Times New Roman"/>
-                <w:sz w:val="28"/>
-                <w:szCs w:val="28"/>
+                <w:sz w:val="24"/>
+                <w:szCs w:val="24"/>
                 <w:shd w:val="clear" w:color="auto" w:fill="FFFFFF"/>
               </w:rPr>
             </w:pPr>
             <w:r>
               <w:rPr>
                 <w:rFonts w:cs="Times New Roman"/>
-                <w:sz w:val="28"/>
-                <w:szCs w:val="28"/>
+                <w:sz w:val="24"/>
+                <w:szCs w:val="24"/>
                 <w:shd w:val="clear" w:color="auto" w:fill="FFFFFF"/>
               </w:rPr>
               <w:t>apt.get.leecox@gmail.com</w:t>
@@ -1089,15 +1080,15 @@
               <w:spacing w:line="288" w:lineRule="auto"/>
               <w:rPr>
                 <w:rFonts w:cs="Times New Roman"/>
-                <w:sz w:val="28"/>
-                <w:szCs w:val="28"/>
-              </w:rPr>
-            </w:pPr>
-            <w:r>
-              <w:rPr>
-                <w:rFonts w:cs="Times New Roman"/>
-                <w:sz w:val="28"/>
-                <w:szCs w:val="28"/>
+                <w:sz w:val="24"/>
+                <w:szCs w:val="24"/>
+              </w:rPr>
+            </w:pPr>
+            <w:r>
+              <w:rPr>
+                <w:rFonts w:cs="Times New Roman"/>
+                <w:sz w:val="24"/>
+                <w:szCs w:val="24"/>
               </w:rPr>
               <w:t>10</w:t>
             </w:r>
@@ -1112,15 +1103,15 @@
               <w:spacing w:line="288" w:lineRule="auto"/>
               <w:rPr>
                 <w:rFonts w:cs="Times New Roman"/>
-                <w:sz w:val="28"/>
-                <w:szCs w:val="28"/>
-              </w:rPr>
-            </w:pPr>
-            <w:r>
-              <w:rPr>
-                <w:rFonts w:cs="Times New Roman"/>
-                <w:sz w:val="28"/>
-                <w:szCs w:val="28"/>
+                <w:sz w:val="24"/>
+                <w:szCs w:val="24"/>
+              </w:rPr>
+            </w:pPr>
+            <w:r>
+              <w:rPr>
+                <w:rFonts w:cs="Times New Roman"/>
+                <w:sz w:val="24"/>
+                <w:szCs w:val="24"/>
               </w:rPr>
               <w:t>Dale</w:t>
             </w:r>
@@ -1135,15 +1126,15 @@
               <w:spacing w:line="288" w:lineRule="auto"/>
               <w:rPr>
                 <w:rFonts w:cs="Times New Roman"/>
-                <w:sz w:val="28"/>
-                <w:szCs w:val="28"/>
-              </w:rPr>
-            </w:pPr>
-            <w:r>
-              <w:rPr>
-                <w:rFonts w:cs="Times New Roman"/>
-                <w:sz w:val="28"/>
-                <w:szCs w:val="28"/>
+                <w:sz w:val="24"/>
+                <w:szCs w:val="24"/>
+              </w:rPr>
+            </w:pPr>
+            <w:r>
+              <w:rPr>
+                <w:rFonts w:cs="Times New Roman"/>
+                <w:sz w:val="24"/>
+                <w:szCs w:val="24"/>
               </w:rPr>
               <w:t>Gary</w:t>
             </w:r>
@@ -1158,16 +1149,16 @@
               <w:spacing w:line="288" w:lineRule="auto"/>
               <w:rPr>
                 <w:rFonts w:cs="Times New Roman"/>
-                <w:sz w:val="28"/>
-                <w:szCs w:val="28"/>
+                <w:sz w:val="24"/>
+                <w:szCs w:val="24"/>
                 <w:shd w:val="clear" w:color="auto" w:fill="FFFFFF"/>
               </w:rPr>
             </w:pPr>
             <w:r>
               <w:rPr>
                 <w:rFonts w:cs="Times New Roman"/>
-                <w:sz w:val="28"/>
-                <w:szCs w:val="28"/>
+                <w:sz w:val="24"/>
+                <w:szCs w:val="24"/>
                 <w:shd w:val="clear" w:color="auto" w:fill="FFFFFF"/>
               </w:rPr>
               <w:t>gnd9@cox.net</w:t>
@@ -1185,15 +1176,15 @@
               <w:spacing w:line="288" w:lineRule="auto"/>
               <w:rPr>
                 <w:rFonts w:cs="Times New Roman"/>
-                <w:sz w:val="28"/>
-                <w:szCs w:val="28"/>
-              </w:rPr>
-            </w:pPr>
-            <w:r>
-              <w:rPr>
-                <w:rFonts w:cs="Times New Roman"/>
-                <w:sz w:val="28"/>
-                <w:szCs w:val="28"/>
+                <w:sz w:val="24"/>
+                <w:szCs w:val="24"/>
+              </w:rPr>
+            </w:pPr>
+            <w:r>
+              <w:rPr>
+                <w:rFonts w:cs="Times New Roman"/>
+                <w:sz w:val="24"/>
+                <w:szCs w:val="24"/>
               </w:rPr>
               <w:t>11</w:t>
             </w:r>
@@ -1208,15 +1199,15 @@
               <w:spacing w:line="288" w:lineRule="auto"/>
               <w:rPr>
                 <w:rFonts w:cs="Times New Roman"/>
-                <w:sz w:val="28"/>
-                <w:szCs w:val="28"/>
-              </w:rPr>
-            </w:pPr>
-            <w:r>
-              <w:rPr>
-                <w:rFonts w:cs="Times New Roman"/>
-                <w:sz w:val="28"/>
-                <w:szCs w:val="28"/>
+                <w:sz w:val="24"/>
+                <w:szCs w:val="24"/>
+              </w:rPr>
+            </w:pPr>
+            <w:r>
+              <w:rPr>
+                <w:rFonts w:cs="Times New Roman"/>
+                <w:sz w:val="24"/>
+                <w:szCs w:val="24"/>
               </w:rPr>
               <w:t>Dennis</w:t>
             </w:r>
@@ -1231,15 +1222,15 @@
               <w:spacing w:line="288" w:lineRule="auto"/>
               <w:rPr>
                 <w:rFonts w:cs="Times New Roman"/>
-                <w:sz w:val="28"/>
-                <w:szCs w:val="28"/>
-              </w:rPr>
-            </w:pPr>
-            <w:r>
-              <w:rPr>
-                <w:rFonts w:cs="Times New Roman"/>
-                <w:sz w:val="28"/>
-                <w:szCs w:val="28"/>
+                <w:sz w:val="24"/>
+                <w:szCs w:val="24"/>
+              </w:rPr>
+            </w:pPr>
+            <w:r>
+              <w:rPr>
+                <w:rFonts w:cs="Times New Roman"/>
+                <w:sz w:val="24"/>
+                <w:szCs w:val="24"/>
               </w:rPr>
               <w:t>Kevin</w:t>
             </w:r>
@@ -1254,16 +1245,16 @@
               <w:spacing w:line="288" w:lineRule="auto"/>
               <w:rPr>
                 <w:rFonts w:cs="Times New Roman"/>
-                <w:sz w:val="28"/>
-                <w:szCs w:val="28"/>
+                <w:sz w:val="24"/>
+                <w:szCs w:val="24"/>
                 <w:shd w:val="clear" w:color="auto" w:fill="FFFFFF"/>
               </w:rPr>
             </w:pPr>
             <w:r>
               <w:rPr>
                 <w:rFonts w:cs="Times New Roman"/>
-                <w:sz w:val="28"/>
-                <w:szCs w:val="28"/>
+                <w:sz w:val="24"/>
+                <w:szCs w:val="24"/>
                 <w:shd w:val="clear" w:color="auto" w:fill="FFFFFF"/>
               </w:rPr>
               <w:t>Dennis.kevin@gmail.com</w:t>
@@ -1281,15 +1272,15 @@
               <w:spacing w:line="288" w:lineRule="auto"/>
               <w:rPr>
                 <w:rFonts w:cs="Times New Roman"/>
-                <w:sz w:val="28"/>
-                <w:szCs w:val="28"/>
-              </w:rPr>
-            </w:pPr>
-            <w:r>
-              <w:rPr>
-                <w:rFonts w:cs="Times New Roman"/>
-                <w:sz w:val="28"/>
-                <w:szCs w:val="28"/>
+                <w:sz w:val="24"/>
+                <w:szCs w:val="24"/>
+              </w:rPr>
+            </w:pPr>
+            <w:r>
+              <w:rPr>
+                <w:rFonts w:cs="Times New Roman"/>
+                <w:sz w:val="24"/>
+                <w:szCs w:val="24"/>
               </w:rPr>
               <w:t>12</w:t>
             </w:r>
@@ -1304,15 +1295,15 @@
               <w:spacing w:line="288" w:lineRule="auto"/>
               <w:rPr>
                 <w:rFonts w:cs="Times New Roman"/>
-                <w:sz w:val="28"/>
-                <w:szCs w:val="28"/>
-              </w:rPr>
-            </w:pPr>
-            <w:r>
-              <w:rPr>
-                <w:rFonts w:cs="Times New Roman"/>
-                <w:sz w:val="28"/>
-                <w:szCs w:val="28"/>
+                <w:sz w:val="24"/>
+                <w:szCs w:val="24"/>
+              </w:rPr>
+            </w:pPr>
+            <w:r>
+              <w:rPr>
+                <w:rFonts w:cs="Times New Roman"/>
+                <w:sz w:val="24"/>
+                <w:szCs w:val="24"/>
               </w:rPr>
               <w:t>Fay</w:t>
             </w:r>
@@ -1327,15 +1318,15 @@
               <w:spacing w:line="288" w:lineRule="auto"/>
               <w:rPr>
                 <w:rFonts w:cs="Times New Roman"/>
-                <w:sz w:val="28"/>
-                <w:szCs w:val="28"/>
-              </w:rPr>
-            </w:pPr>
-            <w:r>
-              <w:rPr>
-                <w:rFonts w:cs="Times New Roman"/>
-                <w:sz w:val="28"/>
-                <w:szCs w:val="28"/>
+                <w:sz w:val="24"/>
+                <w:szCs w:val="24"/>
+              </w:rPr>
+            </w:pPr>
+            <w:r>
+              <w:rPr>
+                <w:rFonts w:cs="Times New Roman"/>
+                <w:sz w:val="24"/>
+                <w:szCs w:val="24"/>
               </w:rPr>
               <w:t>John F.</w:t>
             </w:r>
@@ -1350,15 +1341,15 @@
               <w:spacing w:line="288" w:lineRule="auto"/>
               <w:rPr>
                 <w:rFonts w:cs="Times New Roman"/>
-                <w:sz w:val="28"/>
-                <w:szCs w:val="28"/>
-              </w:rPr>
-            </w:pPr>
-            <w:r>
-              <w:rPr>
-                <w:rFonts w:cs="Times New Roman"/>
-                <w:sz w:val="28"/>
-                <w:szCs w:val="28"/>
+                <w:sz w:val="24"/>
+                <w:szCs w:val="24"/>
+              </w:rPr>
+            </w:pPr>
+            <w:r>
+              <w:rPr>
+                <w:rFonts w:cs="Times New Roman"/>
+                <w:sz w:val="24"/>
+                <w:szCs w:val="24"/>
                 <w:shd w:val="clear" w:color="auto" w:fill="FFFFFF"/>
               </w:rPr>
               <w:t>johnffay@nettally.com</w:t>
@@ -1376,15 +1367,15 @@
               <w:spacing w:line="288" w:lineRule="auto"/>
               <w:rPr>
                 <w:rFonts w:cs="Times New Roman"/>
-                <w:sz w:val="28"/>
-                <w:szCs w:val="28"/>
-              </w:rPr>
-            </w:pPr>
-            <w:r>
-              <w:rPr>
-                <w:rFonts w:cs="Times New Roman"/>
-                <w:sz w:val="28"/>
-                <w:szCs w:val="28"/>
+                <w:sz w:val="24"/>
+                <w:szCs w:val="24"/>
+              </w:rPr>
+            </w:pPr>
+            <w:r>
+              <w:rPr>
+                <w:rFonts w:cs="Times New Roman"/>
+                <w:sz w:val="24"/>
+                <w:szCs w:val="24"/>
               </w:rPr>
               <w:t>13</w:t>
             </w:r>
@@ -1399,15 +1390,15 @@
               <w:spacing w:line="288" w:lineRule="auto"/>
               <w:rPr>
                 <w:rFonts w:cs="Times New Roman"/>
-                <w:sz w:val="28"/>
-                <w:szCs w:val="28"/>
-              </w:rPr>
-            </w:pPr>
-            <w:r>
-              <w:rPr>
-                <w:rFonts w:cs="Times New Roman"/>
-                <w:sz w:val="28"/>
-                <w:szCs w:val="28"/>
+                <w:sz w:val="24"/>
+                <w:szCs w:val="24"/>
+              </w:rPr>
+            </w:pPr>
+            <w:r>
+              <w:rPr>
+                <w:rFonts w:cs="Times New Roman"/>
+                <w:sz w:val="24"/>
+                <w:szCs w:val="24"/>
               </w:rPr>
               <w:t>Johnson</w:t>
             </w:r>
@@ -1422,15 +1413,15 @@
               <w:spacing w:line="288" w:lineRule="auto"/>
               <w:rPr>
                 <w:rFonts w:cs="Times New Roman"/>
-                <w:sz w:val="28"/>
-                <w:szCs w:val="28"/>
-              </w:rPr>
-            </w:pPr>
-            <w:r>
-              <w:rPr>
-                <w:rFonts w:cs="Times New Roman"/>
-                <w:sz w:val="28"/>
-                <w:szCs w:val="28"/>
+                <w:sz w:val="24"/>
+                <w:szCs w:val="24"/>
+              </w:rPr>
+            </w:pPr>
+            <w:r>
+              <w:rPr>
+                <w:rFonts w:cs="Times New Roman"/>
+                <w:sz w:val="24"/>
+                <w:szCs w:val="24"/>
               </w:rPr>
               <w:t>Barry</w:t>
             </w:r>
@@ -1445,8 +1436,8 @@
               <w:spacing w:line="288" w:lineRule="auto"/>
               <w:rPr>
                 <w:rFonts w:cs="Times New Roman"/>
-                <w:sz w:val="28"/>
-                <w:szCs w:val="28"/>
+                <w:sz w:val="24"/>
+                <w:szCs w:val="24"/>
                 <w:shd w:val="clear" w:color="auto" w:fill="FFFFFF"/>
               </w:rPr>
             </w:pPr>
@@ -1463,15 +1454,15 @@
               <w:spacing w:line="288" w:lineRule="auto"/>
               <w:rPr>
                 <w:rFonts w:cs="Times New Roman"/>
-                <w:sz w:val="28"/>
-                <w:szCs w:val="28"/>
-              </w:rPr>
-            </w:pPr>
-            <w:r>
-              <w:rPr>
-                <w:rFonts w:cs="Times New Roman"/>
-                <w:sz w:val="28"/>
-                <w:szCs w:val="28"/>
+                <w:sz w:val="24"/>
+                <w:szCs w:val="24"/>
+              </w:rPr>
+            </w:pPr>
+            <w:r>
+              <w:rPr>
+                <w:rFonts w:cs="Times New Roman"/>
+                <w:sz w:val="24"/>
+                <w:szCs w:val="24"/>
               </w:rPr>
               <w:t>14</w:t>
             </w:r>
@@ -1486,15 +1477,15 @@
               <w:spacing w:line="288" w:lineRule="auto"/>
               <w:rPr>
                 <w:rFonts w:cs="Times New Roman"/>
-                <w:sz w:val="28"/>
-                <w:szCs w:val="28"/>
-              </w:rPr>
-            </w:pPr>
-            <w:r>
-              <w:rPr>
-                <w:rFonts w:cs="Times New Roman"/>
-                <w:sz w:val="28"/>
-                <w:szCs w:val="28"/>
+                <w:sz w:val="24"/>
+                <w:szCs w:val="24"/>
+              </w:rPr>
+            </w:pPr>
+            <w:r>
+              <w:rPr>
+                <w:rFonts w:cs="Times New Roman"/>
+                <w:sz w:val="24"/>
+                <w:szCs w:val="24"/>
               </w:rPr>
               <w:t>Kaiser</w:t>
             </w:r>
@@ -1509,15 +1500,15 @@
               <w:spacing w:line="288" w:lineRule="auto"/>
               <w:rPr>
                 <w:rFonts w:cs="Times New Roman"/>
-                <w:sz w:val="28"/>
-                <w:szCs w:val="28"/>
-              </w:rPr>
-            </w:pPr>
-            <w:r>
-              <w:rPr>
-                <w:rFonts w:cs="Times New Roman"/>
-                <w:sz w:val="28"/>
-                <w:szCs w:val="28"/>
+                <w:sz w:val="24"/>
+                <w:szCs w:val="24"/>
+              </w:rPr>
+            </w:pPr>
+            <w:r>
+              <w:rPr>
+                <w:rFonts w:cs="Times New Roman"/>
+                <w:sz w:val="24"/>
+                <w:szCs w:val="24"/>
               </w:rPr>
               <w:t>Mike</w:t>
             </w:r>
@@ -1532,15 +1523,15 @@
               <w:spacing w:line="288" w:lineRule="auto"/>
               <w:rPr>
                 <w:rFonts w:cs="Times New Roman"/>
-                <w:sz w:val="28"/>
-                <w:szCs w:val="28"/>
-              </w:rPr>
-            </w:pPr>
-            <w:r>
-              <w:rPr>
-                <w:rFonts w:cs="Times New Roman"/>
-                <w:sz w:val="28"/>
-                <w:szCs w:val="28"/>
+                <w:sz w:val="24"/>
+                <w:szCs w:val="24"/>
+              </w:rPr>
+            </w:pPr>
+            <w:r>
+              <w:rPr>
+                <w:rFonts w:cs="Times New Roman"/>
+                <w:sz w:val="24"/>
+                <w:szCs w:val="24"/>
                 <w:shd w:val="clear" w:color="auto" w:fill="FFFFFF"/>
               </w:rPr>
               <w:t>mkaiser@afo.net</w:t>
@@ -1558,15 +1549,15 @@
               <w:spacing w:line="288" w:lineRule="auto"/>
               <w:rPr>
                 <w:rFonts w:cs="Times New Roman"/>
-                <w:sz w:val="28"/>
-                <w:szCs w:val="28"/>
-              </w:rPr>
-            </w:pPr>
-            <w:r>
-              <w:rPr>
-                <w:rFonts w:cs="Times New Roman"/>
-                <w:sz w:val="28"/>
-                <w:szCs w:val="28"/>
+                <w:sz w:val="24"/>
+                <w:szCs w:val="24"/>
+              </w:rPr>
+            </w:pPr>
+            <w:r>
+              <w:rPr>
+                <w:rFonts w:cs="Times New Roman"/>
+                <w:sz w:val="24"/>
+                <w:szCs w:val="24"/>
               </w:rPr>
               <w:t>15</w:t>
             </w:r>
@@ -1581,15 +1572,15 @@
               <w:spacing w:line="288" w:lineRule="auto"/>
               <w:rPr>
                 <w:rFonts w:cs="Times New Roman"/>
-                <w:sz w:val="28"/>
-                <w:szCs w:val="28"/>
-              </w:rPr>
-            </w:pPr>
-            <w:r>
-              <w:rPr>
-                <w:rFonts w:cs="Times New Roman"/>
-                <w:sz w:val="28"/>
-                <w:szCs w:val="28"/>
+                <w:sz w:val="24"/>
+                <w:szCs w:val="24"/>
+              </w:rPr>
+            </w:pPr>
+            <w:r>
+              <w:rPr>
+                <w:rFonts w:cs="Times New Roman"/>
+                <w:sz w:val="24"/>
+                <w:szCs w:val="24"/>
               </w:rPr>
               <w:t>Kimm</w:t>
             </w:r>
@@ -1604,15 +1595,15 @@
               <w:spacing w:line="288" w:lineRule="auto"/>
               <w:rPr>
                 <w:rFonts w:cs="Times New Roman"/>
-                <w:sz w:val="28"/>
-                <w:szCs w:val="28"/>
-              </w:rPr>
-            </w:pPr>
-            <w:r>
-              <w:rPr>
-                <w:rFonts w:cs="Times New Roman"/>
-                <w:sz w:val="28"/>
-                <w:szCs w:val="28"/>
+                <w:sz w:val="24"/>
+                <w:szCs w:val="24"/>
+              </w:rPr>
+            </w:pPr>
+            <w:r>
+              <w:rPr>
+                <w:rFonts w:cs="Times New Roman"/>
+                <w:sz w:val="24"/>
+                <w:szCs w:val="24"/>
               </w:rPr>
               <w:t>Matthew</w:t>
             </w:r>
@@ -1627,15 +1618,15 @@
               <w:spacing w:line="288" w:lineRule="auto"/>
               <w:rPr>
                 <w:rFonts w:cs="Times New Roman"/>
-                <w:sz w:val="28"/>
-                <w:szCs w:val="28"/>
-              </w:rPr>
-            </w:pPr>
-            <w:r>
-              <w:rPr>
-                <w:rFonts w:cs="Times New Roman"/>
-                <w:sz w:val="28"/>
-                <w:szCs w:val="28"/>
+                <w:sz w:val="24"/>
+                <w:szCs w:val="24"/>
+              </w:rPr>
+            </w:pPr>
+            <w:r>
+              <w:rPr>
+                <w:rFonts w:cs="Times New Roman"/>
+                <w:sz w:val="24"/>
+                <w:szCs w:val="24"/>
               </w:rPr>
               <w:t>modshock@gmail.com</w:t>
             </w:r>
@@ -1652,15 +1643,15 @@
               <w:spacing w:line="288" w:lineRule="auto"/>
               <w:rPr>
                 <w:rFonts w:cs="Times New Roman"/>
-                <w:sz w:val="28"/>
-                <w:szCs w:val="28"/>
-              </w:rPr>
-            </w:pPr>
-            <w:r>
-              <w:rPr>
-                <w:rFonts w:cs="Times New Roman"/>
-                <w:sz w:val="28"/>
-                <w:szCs w:val="28"/>
+                <w:sz w:val="24"/>
+                <w:szCs w:val="24"/>
+              </w:rPr>
+            </w:pPr>
+            <w:r>
+              <w:rPr>
+                <w:rFonts w:cs="Times New Roman"/>
+                <w:sz w:val="24"/>
+                <w:szCs w:val="24"/>
               </w:rPr>
               <w:t>16</w:t>
             </w:r>
@@ -1675,15 +1666,15 @@
               <w:spacing w:line="288" w:lineRule="auto"/>
               <w:rPr>
                 <w:rFonts w:cs="Times New Roman"/>
-                <w:sz w:val="28"/>
-                <w:szCs w:val="28"/>
-              </w:rPr>
-            </w:pPr>
-            <w:r>
-              <w:rPr>
-                <w:rFonts w:cs="Times New Roman"/>
-                <w:sz w:val="28"/>
-                <w:szCs w:val="28"/>
+                <w:sz w:val="24"/>
+                <w:szCs w:val="24"/>
+              </w:rPr>
+            </w:pPr>
+            <w:r>
+              <w:rPr>
+                <w:rFonts w:cs="Times New Roman"/>
+                <w:sz w:val="24"/>
+                <w:szCs w:val="24"/>
               </w:rPr>
               <w:t>Mahala</w:t>
             </w:r>
@@ -1698,15 +1689,15 @@
               <w:spacing w:line="288" w:lineRule="auto"/>
               <w:rPr>
                 <w:rFonts w:cs="Times New Roman"/>
-                <w:sz w:val="28"/>
-                <w:szCs w:val="28"/>
-              </w:rPr>
-            </w:pPr>
-            <w:r>
-              <w:rPr>
-                <w:rFonts w:cs="Times New Roman"/>
-                <w:sz w:val="28"/>
-                <w:szCs w:val="28"/>
+                <w:sz w:val="24"/>
+                <w:szCs w:val="24"/>
+              </w:rPr>
+            </w:pPr>
+            <w:r>
+              <w:rPr>
+                <w:rFonts w:cs="Times New Roman"/>
+                <w:sz w:val="24"/>
+                <w:szCs w:val="24"/>
               </w:rPr>
               <w:t>Frank</w:t>
             </w:r>
@@ -1721,16 +1712,16 @@
               <w:spacing w:line="288" w:lineRule="auto"/>
               <w:rPr>
                 <w:rFonts w:cs="Times New Roman"/>
-                <w:sz w:val="28"/>
-                <w:szCs w:val="28"/>
+                <w:sz w:val="24"/>
+                <w:szCs w:val="24"/>
                 <w:shd w:val="clear" w:color="auto" w:fill="FFFFFF"/>
               </w:rPr>
             </w:pPr>
             <w:r>
               <w:rPr>
                 <w:rFonts w:cs="Times New Roman"/>
-                <w:sz w:val="28"/>
-                <w:szCs w:val="28"/>
+                <w:sz w:val="24"/>
+                <w:szCs w:val="24"/>
                 <w:shd w:val="clear" w:color="auto" w:fill="FFFFFF"/>
               </w:rPr>
               <w:t>fmahala@gmail.com</w:t>
@@ -1748,15 +1739,15 @@
               <w:spacing w:line="288" w:lineRule="auto"/>
               <w:rPr>
                 <w:rFonts w:cs="Times New Roman"/>
-                <w:sz w:val="28"/>
-                <w:szCs w:val="28"/>
-              </w:rPr>
-            </w:pPr>
-            <w:r>
-              <w:rPr>
-                <w:rFonts w:cs="Times New Roman"/>
-                <w:sz w:val="28"/>
-                <w:szCs w:val="28"/>
+                <w:sz w:val="24"/>
+                <w:szCs w:val="24"/>
+              </w:rPr>
+            </w:pPr>
+            <w:r>
+              <w:rPr>
+                <w:rFonts w:cs="Times New Roman"/>
+                <w:sz w:val="24"/>
+                <w:szCs w:val="24"/>
               </w:rPr>
               <w:t>17</w:t>
             </w:r>
@@ -1771,15 +1762,15 @@
               <w:spacing w:line="288" w:lineRule="auto"/>
               <w:rPr>
                 <w:rFonts w:cs="Times New Roman"/>
-                <w:sz w:val="28"/>
-                <w:szCs w:val="28"/>
-              </w:rPr>
-            </w:pPr>
-            <w:r>
-              <w:rPr>
-                <w:rFonts w:cs="Times New Roman"/>
-                <w:sz w:val="28"/>
-                <w:szCs w:val="28"/>
+                <w:sz w:val="24"/>
+                <w:szCs w:val="24"/>
+              </w:rPr>
+            </w:pPr>
+            <w:r>
+              <w:rPr>
+                <w:rFonts w:cs="Times New Roman"/>
+                <w:sz w:val="24"/>
+                <w:szCs w:val="24"/>
               </w:rPr>
               <w:t>McCoy</w:t>
             </w:r>
@@ -1794,15 +1785,15 @@
               <w:spacing w:line="288" w:lineRule="auto"/>
               <w:rPr>
                 <w:rFonts w:cs="Times New Roman"/>
-                <w:sz w:val="28"/>
-                <w:szCs w:val="28"/>
-              </w:rPr>
-            </w:pPr>
-            <w:r>
-              <w:rPr>
-                <w:rFonts w:cs="Times New Roman"/>
-                <w:sz w:val="28"/>
-                <w:szCs w:val="28"/>
+                <w:sz w:val="24"/>
+                <w:szCs w:val="24"/>
+              </w:rPr>
+            </w:pPr>
+            <w:r>
+              <w:rPr>
+                <w:rFonts w:cs="Times New Roman"/>
+                <w:sz w:val="24"/>
+                <w:szCs w:val="24"/>
               </w:rPr>
               <w:t>Josh</w:t>
             </w:r>
@@ -1817,16 +1808,16 @@
               <w:spacing w:line="288" w:lineRule="auto"/>
               <w:rPr>
                 <w:rFonts w:cs="Times New Roman"/>
-                <w:sz w:val="28"/>
-                <w:szCs w:val="28"/>
+                <w:sz w:val="24"/>
+                <w:szCs w:val="24"/>
                 <w:shd w:val="clear" w:color="auto" w:fill="FFFFFF"/>
               </w:rPr>
             </w:pPr>
             <w:r>
               <w:rPr>
                 <w:rFonts w:cs="Times New Roman"/>
-                <w:sz w:val="28"/>
-                <w:szCs w:val="28"/>
+                <w:sz w:val="24"/>
+                <w:szCs w:val="24"/>
                 <w:shd w:val="clear" w:color="auto" w:fill="FFFFFF"/>
               </w:rPr>
               <w:t>jmccoy221@gmail.com</w:t>
@@ -1844,15 +1835,15 @@
               <w:spacing w:line="288" w:lineRule="auto"/>
               <w:rPr>
                 <w:rFonts w:cs="Times New Roman"/>
-                <w:sz w:val="28"/>
-                <w:szCs w:val="28"/>
-              </w:rPr>
-            </w:pPr>
-            <w:r>
-              <w:rPr>
-                <w:rFonts w:cs="Times New Roman"/>
-                <w:sz w:val="28"/>
-                <w:szCs w:val="28"/>
+                <w:sz w:val="24"/>
+                <w:szCs w:val="24"/>
+              </w:rPr>
+            </w:pPr>
+            <w:r>
+              <w:rPr>
+                <w:rFonts w:cs="Times New Roman"/>
+                <w:sz w:val="24"/>
+                <w:szCs w:val="24"/>
               </w:rPr>
               <w:t>18</w:t>
             </w:r>
@@ -1867,15 +1858,15 @@
               <w:spacing w:line="288" w:lineRule="auto"/>
               <w:rPr>
                 <w:rFonts w:cs="Times New Roman"/>
-                <w:sz w:val="28"/>
-                <w:szCs w:val="28"/>
-              </w:rPr>
-            </w:pPr>
-            <w:r>
-              <w:rPr>
-                <w:rFonts w:cs="Times New Roman"/>
-                <w:sz w:val="28"/>
-                <w:szCs w:val="28"/>
+                <w:sz w:val="24"/>
+                <w:szCs w:val="24"/>
+              </w:rPr>
+            </w:pPr>
+            <w:r>
+              <w:rPr>
+                <w:rFonts w:cs="Times New Roman"/>
+                <w:sz w:val="24"/>
+                <w:szCs w:val="24"/>
               </w:rPr>
               <w:t>McGovern</w:t>
             </w:r>
@@ -1890,15 +1881,15 @@
               <w:spacing w:line="288" w:lineRule="auto"/>
               <w:rPr>
                 <w:rFonts w:cs="Times New Roman"/>
-                <w:sz w:val="28"/>
-                <w:szCs w:val="28"/>
-              </w:rPr>
-            </w:pPr>
-            <w:r>
-              <w:rPr>
-                <w:rFonts w:cs="Times New Roman"/>
-                <w:sz w:val="28"/>
-                <w:szCs w:val="28"/>
+                <w:sz w:val="24"/>
+                <w:szCs w:val="24"/>
+              </w:rPr>
+            </w:pPr>
+            <w:r>
+              <w:rPr>
+                <w:rFonts w:cs="Times New Roman"/>
+                <w:sz w:val="24"/>
+                <w:szCs w:val="24"/>
               </w:rPr>
               <w:t>Kevin T.</w:t>
             </w:r>
@@ -1913,16 +1904,16 @@
               <w:spacing w:line="288" w:lineRule="auto"/>
               <w:rPr>
                 <w:rFonts w:cs="Times New Roman"/>
-                <w:sz w:val="28"/>
-                <w:szCs w:val="28"/>
+                <w:sz w:val="24"/>
+                <w:szCs w:val="24"/>
                 <w:shd w:val="clear" w:color="auto" w:fill="FFFFFF"/>
               </w:rPr>
             </w:pPr>
             <w:r>
               <w:rPr>
                 <w:rFonts w:cs="Times New Roman"/>
-                <w:sz w:val="28"/>
-                <w:szCs w:val="28"/>
+                <w:sz w:val="24"/>
+                <w:szCs w:val="24"/>
                 <w:shd w:val="clear" w:color="auto" w:fill="FFFFFF"/>
               </w:rPr>
               <w:t>kevin.mcgovern@rocketmail.com</w:t>
@@ -1940,15 +1931,15 @@
               <w:spacing w:line="288" w:lineRule="auto"/>
               <w:rPr>
                 <w:rFonts w:cs="Times New Roman"/>
-                <w:sz w:val="28"/>
-                <w:szCs w:val="28"/>
-              </w:rPr>
-            </w:pPr>
-            <w:r>
-              <w:rPr>
-                <w:rFonts w:cs="Times New Roman"/>
-                <w:sz w:val="28"/>
-                <w:szCs w:val="28"/>
+                <w:sz w:val="24"/>
+                <w:szCs w:val="24"/>
+              </w:rPr>
+            </w:pPr>
+            <w:r>
+              <w:rPr>
+                <w:rFonts w:cs="Times New Roman"/>
+                <w:sz w:val="24"/>
+                <w:szCs w:val="24"/>
               </w:rPr>
               <w:t>19</w:t>
             </w:r>
@@ -1963,17 +1954,17 @@
               <w:spacing w:line="288" w:lineRule="auto"/>
               <w:rPr>
                 <w:rFonts w:cs="Times New Roman"/>
-                <w:sz w:val="28"/>
-                <w:szCs w:val="28"/>
-              </w:rPr>
-            </w:pPr>
-            <w:r>
-              <w:rPr>
-                <w:rFonts w:cs="Times New Roman"/>
-                <w:sz w:val="28"/>
-                <w:szCs w:val="28"/>
-              </w:rPr>
-              <w:t>Merts</w:t>
+                <w:sz w:val="24"/>
+                <w:szCs w:val="24"/>
+              </w:rPr>
+            </w:pPr>
+            <w:r>
+              <w:rPr>
+                <w:rFonts w:cs="Times New Roman"/>
+                <w:sz w:val="24"/>
+                <w:szCs w:val="24"/>
+              </w:rPr>
+              <w:t>McGraw</w:t>
             </w:r>
           </w:p>
         </w:tc>
@@ -1986,17 +1977,17 @@
               <w:spacing w:line="288" w:lineRule="auto"/>
               <w:rPr>
                 <w:rFonts w:cs="Times New Roman"/>
-                <w:sz w:val="28"/>
-                <w:szCs w:val="28"/>
-              </w:rPr>
-            </w:pPr>
-            <w:r>
-              <w:rPr>
-                <w:rFonts w:cs="Times New Roman"/>
-                <w:sz w:val="28"/>
-                <w:szCs w:val="28"/>
-              </w:rPr>
-              <w:t>Andrew</w:t>
+                <w:sz w:val="24"/>
+                <w:szCs w:val="24"/>
+              </w:rPr>
+            </w:pPr>
+            <w:r>
+              <w:rPr>
+                <w:rFonts w:cs="Times New Roman"/>
+                <w:sz w:val="24"/>
+                <w:szCs w:val="24"/>
+              </w:rPr>
+              <w:t>Bill</w:t>
             </w:r>
           </w:p>
         </w:tc>
@@ -2009,18 +2000,20 @@
               <w:spacing w:line="288" w:lineRule="auto"/>
               <w:rPr>
                 <w:rFonts w:cs="Times New Roman"/>
-                <w:sz w:val="28"/>
-                <w:szCs w:val="28"/>
-              </w:rPr>
-            </w:pPr>
-            <w:r>
-              <w:rPr>
-                <w:rFonts w:cs="Times New Roman"/>
-                <w:sz w:val="28"/>
-                <w:szCs w:val="28"/>
+                <w:sz w:val="24"/>
+                <w:szCs w:val="24"/>
                 <w:shd w:val="clear" w:color="auto" w:fill="FFFFFF"/>
               </w:rPr>
-              <w:t>andrew@andrewmerts.com</w:t>
+            </w:pPr>
+            <w:r>
+              <w:rPr>
+                <w:rFonts w:cs="Times New Roman"/>
+                <w:color w:val="222222"/>
+                <w:sz w:val="24"/>
+                <w:szCs w:val="24"/>
+                <w:shd w:val="clear" w:color="auto" w:fill="FFFFFF"/>
+              </w:rPr>
+              <w:t>bill_m_mcgraw@yahoo.com</w:t>
             </w:r>
           </w:p>
         </w:tc>
@@ -2035,15 +2028,15 @@
               <w:spacing w:line="288" w:lineRule="auto"/>
               <w:rPr>
                 <w:rFonts w:cs="Times New Roman"/>
-                <w:sz w:val="28"/>
-                <w:szCs w:val="28"/>
-              </w:rPr>
-            </w:pPr>
-            <w:r>
-              <w:rPr>
-                <w:rFonts w:cs="Times New Roman"/>
-                <w:sz w:val="28"/>
-                <w:szCs w:val="28"/>
+                <w:sz w:val="24"/>
+                <w:szCs w:val="24"/>
+              </w:rPr>
+            </w:pPr>
+            <w:r>
+              <w:rPr>
+                <w:rFonts w:cs="Times New Roman"/>
+                <w:sz w:val="24"/>
+                <w:szCs w:val="24"/>
               </w:rPr>
               <w:t>20</w:t>
             </w:r>
@@ -2058,17 +2051,17 @@
               <w:spacing w:line="288" w:lineRule="auto"/>
               <w:rPr>
                 <w:rFonts w:cs="Times New Roman"/>
-                <w:sz w:val="28"/>
-                <w:szCs w:val="28"/>
-              </w:rPr>
-            </w:pPr>
-            <w:r>
-              <w:rPr>
-                <w:rFonts w:cs="Times New Roman"/>
-                <w:sz w:val="28"/>
-                <w:szCs w:val="28"/>
-              </w:rPr>
-              <w:t>Nobles</w:t>
+                <w:sz w:val="24"/>
+                <w:szCs w:val="24"/>
+              </w:rPr>
+            </w:pPr>
+            <w:r>
+              <w:rPr>
+                <w:rFonts w:cs="Times New Roman"/>
+                <w:sz w:val="24"/>
+                <w:szCs w:val="24"/>
+              </w:rPr>
+              <w:t>Merts</w:t>
             </w:r>
           </w:p>
         </w:tc>
@@ -2081,17 +2074,17 @@
               <w:spacing w:line="288" w:lineRule="auto"/>
               <w:rPr>
                 <w:rFonts w:cs="Times New Roman"/>
-                <w:sz w:val="28"/>
-                <w:szCs w:val="28"/>
-              </w:rPr>
-            </w:pPr>
-            <w:r>
-              <w:rPr>
-                <w:rFonts w:cs="Times New Roman"/>
-                <w:sz w:val="28"/>
-                <w:szCs w:val="28"/>
-              </w:rPr>
-              <w:t>Billy</w:t>
+                <w:sz w:val="24"/>
+                <w:szCs w:val="24"/>
+              </w:rPr>
+            </w:pPr>
+            <w:r>
+              <w:rPr>
+                <w:rFonts w:cs="Times New Roman"/>
+                <w:sz w:val="24"/>
+                <w:szCs w:val="24"/>
+              </w:rPr>
+              <w:t>Andrew</w:t>
             </w:r>
           </w:p>
         </w:tc>
@@ -2104,17 +2097,18 @@
               <w:spacing w:line="288" w:lineRule="auto"/>
               <w:rPr>
                 <w:rFonts w:cs="Times New Roman"/>
-                <w:sz w:val="28"/>
-                <w:szCs w:val="28"/>
-              </w:rPr>
-            </w:pPr>
-            <w:r>
-              <w:rPr>
-                <w:rFonts w:cs="Times New Roman"/>
-                <w:sz w:val="28"/>
-                <w:szCs w:val="28"/>
-              </w:rPr>
-              <w:t>Billy_nobles@outlook.com</w:t>
+                <w:sz w:val="24"/>
+                <w:szCs w:val="24"/>
+              </w:rPr>
+            </w:pPr>
+            <w:r>
+              <w:rPr>
+                <w:rFonts w:cs="Times New Roman"/>
+                <w:sz w:val="24"/>
+                <w:szCs w:val="24"/>
+                <w:shd w:val="clear" w:color="auto" w:fill="FFFFFF"/>
+              </w:rPr>
+              <w:t>andrew@andrewmerts.com</w:t>
             </w:r>
           </w:p>
         </w:tc>
@@ -2129,15 +2123,15 @@
               <w:spacing w:line="288" w:lineRule="auto"/>
               <w:rPr>
                 <w:rFonts w:cs="Times New Roman"/>
-                <w:sz w:val="28"/>
-                <w:szCs w:val="28"/>
-              </w:rPr>
-            </w:pPr>
-            <w:r>
-              <w:rPr>
-                <w:rFonts w:cs="Times New Roman"/>
-                <w:sz w:val="28"/>
-                <w:szCs w:val="28"/>
+                <w:sz w:val="24"/>
+                <w:szCs w:val="24"/>
+              </w:rPr>
+            </w:pPr>
+            <w:r>
+              <w:rPr>
+                <w:rFonts w:cs="Times New Roman"/>
+                <w:sz w:val="24"/>
+                <w:szCs w:val="24"/>
               </w:rPr>
               <w:t>21</w:t>
             </w:r>
@@ -2152,17 +2146,17 @@
               <w:spacing w:line="288" w:lineRule="auto"/>
               <w:rPr>
                 <w:rFonts w:cs="Times New Roman"/>
-                <w:sz w:val="28"/>
-                <w:szCs w:val="28"/>
-              </w:rPr>
-            </w:pPr>
-            <w:r>
-              <w:rPr>
-                <w:rFonts w:cs="Times New Roman"/>
-                <w:sz w:val="28"/>
-                <w:szCs w:val="28"/>
-              </w:rPr>
-              <w:t>Roth</w:t>
+                <w:sz w:val="24"/>
+                <w:szCs w:val="24"/>
+              </w:rPr>
+            </w:pPr>
+            <w:r>
+              <w:rPr>
+                <w:rFonts w:cs="Times New Roman"/>
+                <w:sz w:val="24"/>
+                <w:szCs w:val="24"/>
+              </w:rPr>
+              <w:t>Nobles</w:t>
             </w:r>
           </w:p>
         </w:tc>
@@ -2175,17 +2169,17 @@
               <w:spacing w:line="288" w:lineRule="auto"/>
               <w:rPr>
                 <w:rFonts w:cs="Times New Roman"/>
-                <w:sz w:val="28"/>
-                <w:szCs w:val="28"/>
-              </w:rPr>
-            </w:pPr>
-            <w:r>
-              <w:rPr>
-                <w:rFonts w:cs="Times New Roman"/>
-                <w:sz w:val="28"/>
-                <w:szCs w:val="28"/>
-              </w:rPr>
-              <w:t>Chris</w:t>
+                <w:sz w:val="24"/>
+                <w:szCs w:val="24"/>
+              </w:rPr>
+            </w:pPr>
+            <w:r>
+              <w:rPr>
+                <w:rFonts w:cs="Times New Roman"/>
+                <w:sz w:val="24"/>
+                <w:szCs w:val="24"/>
+              </w:rPr>
+              <w:t>Billy</w:t>
             </w:r>
           </w:p>
         </w:tc>
@@ -2198,19 +2192,17 @@
               <w:spacing w:line="288" w:lineRule="auto"/>
               <w:rPr>
                 <w:rFonts w:cs="Times New Roman"/>
-                <w:sz w:val="28"/>
-                <w:szCs w:val="28"/>
-                <w:shd w:val="clear" w:color="auto" w:fill="FFFFFF"/>
-              </w:rPr>
-            </w:pPr>
-            <w:r>
-              <w:rPr>
-                <w:rFonts w:cs="Times New Roman"/>
-                <w:sz w:val="28"/>
-                <w:szCs w:val="28"/>
-                <w:shd w:val="clear" w:color="auto" w:fill="FFFFFF"/>
-              </w:rPr>
-              <w:t>glider1217@yahoo.com</w:t>
+                <w:sz w:val="24"/>
+                <w:szCs w:val="24"/>
+              </w:rPr>
+            </w:pPr>
+            <w:r>
+              <w:rPr>
+                <w:rFonts w:cs="Times New Roman"/>
+                <w:sz w:val="24"/>
+                <w:szCs w:val="24"/>
+              </w:rPr>
+              <w:t>Billy_nobles@outlook.com</w:t>
             </w:r>
           </w:p>
         </w:tc>
@@ -2225,15 +2217,15 @@
               <w:spacing w:line="288" w:lineRule="auto"/>
               <w:rPr>
                 <w:rFonts w:cs="Times New Roman"/>
-                <w:sz w:val="28"/>
-                <w:szCs w:val="28"/>
-              </w:rPr>
-            </w:pPr>
-            <w:r>
-              <w:rPr>
-                <w:rFonts w:cs="Times New Roman"/>
-                <w:sz w:val="28"/>
-                <w:szCs w:val="28"/>
+                <w:sz w:val="24"/>
+                <w:szCs w:val="24"/>
+              </w:rPr>
+            </w:pPr>
+            <w:r>
+              <w:rPr>
+                <w:rFonts w:cs="Times New Roman"/>
+                <w:sz w:val="24"/>
+                <w:szCs w:val="24"/>
               </w:rPr>
               <w:t>21</w:t>
             </w:r>
@@ -2248,17 +2240,17 @@
               <w:spacing w:line="288" w:lineRule="auto"/>
               <w:rPr>
                 <w:rFonts w:cs="Times New Roman"/>
-                <w:sz w:val="28"/>
-                <w:szCs w:val="28"/>
-              </w:rPr>
-            </w:pPr>
-            <w:r>
-              <w:rPr>
-                <w:rFonts w:cs="Times New Roman"/>
-                <w:sz w:val="28"/>
-                <w:szCs w:val="28"/>
-              </w:rPr>
-              <w:t>Sheldon</w:t>
+                <w:sz w:val="24"/>
+                <w:szCs w:val="24"/>
+              </w:rPr>
+            </w:pPr>
+            <w:r>
+              <w:rPr>
+                <w:rFonts w:cs="Times New Roman"/>
+                <w:sz w:val="24"/>
+                <w:szCs w:val="24"/>
+              </w:rPr>
+              <w:t>Roth</w:t>
             </w:r>
           </w:p>
         </w:tc>
@@ -2271,17 +2263,17 @@
               <w:spacing w:line="288" w:lineRule="auto"/>
               <w:rPr>
                 <w:rFonts w:cs="Times New Roman"/>
-                <w:sz w:val="28"/>
-                <w:szCs w:val="28"/>
-              </w:rPr>
-            </w:pPr>
-            <w:r>
-              <w:rPr>
-                <w:rFonts w:cs="Times New Roman"/>
-                <w:sz w:val="28"/>
-                <w:szCs w:val="28"/>
-              </w:rPr>
-              <w:t>Skip</w:t>
+                <w:sz w:val="24"/>
+                <w:szCs w:val="24"/>
+              </w:rPr>
+            </w:pPr>
+            <w:r>
+              <w:rPr>
+                <w:rFonts w:cs="Times New Roman"/>
+                <w:sz w:val="24"/>
+                <w:szCs w:val="24"/>
+              </w:rPr>
+              <w:t>Chris</w:t>
             </w:r>
           </w:p>
         </w:tc>
@@ -2294,18 +2286,19 @@
               <w:spacing w:line="288" w:lineRule="auto"/>
               <w:rPr>
                 <w:rFonts w:cs="Times New Roman"/>
-                <w:sz w:val="28"/>
-                <w:szCs w:val="28"/>
-              </w:rPr>
-            </w:pPr>
-            <w:r>
-              <w:rPr>
-                <w:rFonts w:cs="Times New Roman"/>
-                <w:sz w:val="28"/>
-                <w:szCs w:val="28"/>
+                <w:sz w:val="24"/>
+                <w:szCs w:val="24"/>
                 <w:shd w:val="clear" w:color="auto" w:fill="FFFFFF"/>
               </w:rPr>
-              <w:t>hsheldon16@juno.com</w:t>
+            </w:pPr>
+            <w:r>
+              <w:rPr>
+                <w:rFonts w:cs="Times New Roman"/>
+                <w:sz w:val="24"/>
+                <w:szCs w:val="24"/>
+                <w:shd w:val="clear" w:color="auto" w:fill="FFFFFF"/>
+              </w:rPr>
+              <w:t>glider1217@yahoo.com</w:t>
             </w:r>
           </w:p>
         </w:tc>
@@ -2320,15 +2313,15 @@
               <w:spacing w:line="288" w:lineRule="auto"/>
               <w:rPr>
                 <w:rFonts w:cs="Times New Roman"/>
-                <w:sz w:val="28"/>
-                <w:szCs w:val="28"/>
-              </w:rPr>
-            </w:pPr>
-            <w:r>
-              <w:rPr>
-                <w:rFonts w:cs="Times New Roman"/>
-                <w:sz w:val="28"/>
-                <w:szCs w:val="28"/>
+                <w:sz w:val="24"/>
+                <w:szCs w:val="24"/>
+              </w:rPr>
+            </w:pPr>
+            <w:r>
+              <w:rPr>
+                <w:rFonts w:cs="Times New Roman"/>
+                <w:sz w:val="24"/>
+                <w:szCs w:val="24"/>
               </w:rPr>
               <w:t>22</w:t>
             </w:r>
@@ -2343,17 +2336,17 @@
               <w:spacing w:line="288" w:lineRule="auto"/>
               <w:rPr>
                 <w:rFonts w:cs="Times New Roman"/>
-                <w:sz w:val="28"/>
-                <w:szCs w:val="28"/>
-              </w:rPr>
-            </w:pPr>
-            <w:r>
-              <w:rPr>
-                <w:rFonts w:cs="Times New Roman"/>
-                <w:sz w:val="28"/>
-                <w:szCs w:val="28"/>
-              </w:rPr>
-              <w:t>Stevens</w:t>
+                <w:sz w:val="24"/>
+                <w:szCs w:val="24"/>
+              </w:rPr>
+            </w:pPr>
+            <w:r>
+              <w:rPr>
+                <w:rFonts w:cs="Times New Roman"/>
+                <w:sz w:val="24"/>
+                <w:szCs w:val="24"/>
+              </w:rPr>
+              <w:t>Sheldon</w:t>
             </w:r>
           </w:p>
         </w:tc>
@@ -2366,17 +2359,17 @@
               <w:spacing w:line="288" w:lineRule="auto"/>
               <w:rPr>
                 <w:rFonts w:cs="Times New Roman"/>
-                <w:sz w:val="28"/>
-                <w:szCs w:val="28"/>
-              </w:rPr>
-            </w:pPr>
-            <w:r>
-              <w:rPr>
-                <w:rFonts w:cs="Times New Roman"/>
-                <w:sz w:val="28"/>
-                <w:szCs w:val="28"/>
-              </w:rPr>
-              <w:t>Morris</w:t>
+                <w:sz w:val="24"/>
+                <w:szCs w:val="24"/>
+              </w:rPr>
+            </w:pPr>
+            <w:r>
+              <w:rPr>
+                <w:rFonts w:cs="Times New Roman"/>
+                <w:sz w:val="24"/>
+                <w:szCs w:val="24"/>
+              </w:rPr>
+              <w:t>Skip</w:t>
             </w:r>
           </w:p>
         </w:tc>
@@ -2389,18 +2382,18 @@
               <w:spacing w:line="288" w:lineRule="auto"/>
               <w:rPr>
                 <w:rFonts w:cs="Times New Roman"/>
-                <w:sz w:val="28"/>
-                <w:szCs w:val="28"/>
-              </w:rPr>
-            </w:pPr>
-            <w:r>
-              <w:rPr>
-                <w:rFonts w:cs="Times New Roman"/>
-                <w:sz w:val="28"/>
-                <w:szCs w:val="28"/>
+                <w:sz w:val="24"/>
+                <w:szCs w:val="24"/>
+              </w:rPr>
+            </w:pPr>
+            <w:r>
+              <w:rPr>
+                <w:rFonts w:cs="Times New Roman"/>
+                <w:sz w:val="24"/>
+                <w:szCs w:val="24"/>
                 <w:shd w:val="clear" w:color="auto" w:fill="FFFFFF"/>
               </w:rPr>
-              <w:t>moestevens@cox.net</w:t>
+              <w:t>hsheldon16@juno.com</w:t>
             </w:r>
           </w:p>
         </w:tc>
@@ -2415,15 +2408,15 @@
               <w:spacing w:line="288" w:lineRule="auto"/>
               <w:rPr>
                 <w:rFonts w:cs="Times New Roman"/>
-                <w:sz w:val="28"/>
-                <w:szCs w:val="28"/>
-              </w:rPr>
-            </w:pPr>
-            <w:r>
-              <w:rPr>
-                <w:rFonts w:cs="Times New Roman"/>
-                <w:sz w:val="28"/>
-                <w:szCs w:val="28"/>
+                <w:sz w:val="24"/>
+                <w:szCs w:val="24"/>
+              </w:rPr>
+            </w:pPr>
+            <w:r>
+              <w:rPr>
+                <w:rFonts w:cs="Times New Roman"/>
+                <w:sz w:val="24"/>
+                <w:szCs w:val="24"/>
               </w:rPr>
               <w:t>23</w:t>
             </w:r>
@@ -2438,17 +2431,17 @@
               <w:spacing w:line="288" w:lineRule="auto"/>
               <w:rPr>
                 <w:rFonts w:cs="Times New Roman"/>
-                <w:sz w:val="28"/>
-                <w:szCs w:val="28"/>
-              </w:rPr>
-            </w:pPr>
-            <w:r>
-              <w:rPr>
-                <w:rFonts w:cs="Times New Roman"/>
-                <w:sz w:val="28"/>
-                <w:szCs w:val="28"/>
-              </w:rPr>
-              <w:t>Strait</w:t>
+                <w:sz w:val="24"/>
+                <w:szCs w:val="24"/>
+              </w:rPr>
+            </w:pPr>
+            <w:r>
+              <w:rPr>
+                <w:rFonts w:cs="Times New Roman"/>
+                <w:sz w:val="24"/>
+                <w:szCs w:val="24"/>
+              </w:rPr>
+              <w:t>Stevens</w:t>
             </w:r>
           </w:p>
         </w:tc>
@@ -2461,17 +2454,17 @@
               <w:spacing w:line="288" w:lineRule="auto"/>
               <w:rPr>
                 <w:rFonts w:cs="Times New Roman"/>
-                <w:sz w:val="28"/>
-                <w:szCs w:val="28"/>
-              </w:rPr>
-            </w:pPr>
-            <w:r>
-              <w:rPr>
-                <w:rFonts w:cs="Times New Roman"/>
-                <w:sz w:val="28"/>
-                <w:szCs w:val="28"/>
-              </w:rPr>
-              <w:t>Steve</w:t>
+                <w:sz w:val="24"/>
+                <w:szCs w:val="24"/>
+              </w:rPr>
+            </w:pPr>
+            <w:r>
+              <w:rPr>
+                <w:rFonts w:cs="Times New Roman"/>
+                <w:sz w:val="24"/>
+                <w:szCs w:val="24"/>
+              </w:rPr>
+              <w:t>Morris</w:t>
             </w:r>
           </w:p>
         </w:tc>
@@ -2484,17 +2477,18 @@
               <w:spacing w:line="288" w:lineRule="auto"/>
               <w:rPr>
                 <w:rFonts w:cs="Times New Roman"/>
-                <w:sz w:val="28"/>
-                <w:szCs w:val="28"/>
-              </w:rPr>
-            </w:pPr>
-            <w:r>
-              <w:rPr>
-                <w:rFonts w:cs="Times New Roman"/>
-                <w:sz w:val="28"/>
-                <w:szCs w:val="28"/>
-              </w:rPr>
-              <w:t>sestrait@gmail.com</w:t>
+                <w:sz w:val="24"/>
+                <w:szCs w:val="24"/>
+              </w:rPr>
+            </w:pPr>
+            <w:r>
+              <w:rPr>
+                <w:rFonts w:cs="Times New Roman"/>
+                <w:sz w:val="24"/>
+                <w:szCs w:val="24"/>
+                <w:shd w:val="clear" w:color="auto" w:fill="FFFFFF"/>
+              </w:rPr>
+              <w:t>moestevens@cox.net</w:t>
             </w:r>
           </w:p>
         </w:tc>
@@ -2509,15 +2503,15 @@
               <w:spacing w:line="288" w:lineRule="auto"/>
               <w:rPr>
                 <w:rFonts w:cs="Times New Roman"/>
-                <w:sz w:val="28"/>
-                <w:szCs w:val="28"/>
-              </w:rPr>
-            </w:pPr>
-            <w:r>
-              <w:rPr>
-                <w:rFonts w:cs="Times New Roman"/>
-                <w:sz w:val="28"/>
-                <w:szCs w:val="28"/>
+                <w:sz w:val="24"/>
+                <w:szCs w:val="24"/>
+              </w:rPr>
+            </w:pPr>
+            <w:r>
+              <w:rPr>
+                <w:rFonts w:cs="Times New Roman"/>
+                <w:sz w:val="24"/>
+                <w:szCs w:val="24"/>
               </w:rPr>
               <w:t>24</w:t>
             </w:r>
@@ -2532,17 +2526,17 @@
               <w:spacing w:line="288" w:lineRule="auto"/>
               <w:rPr>
                 <w:rFonts w:cs="Times New Roman"/>
-                <w:sz w:val="28"/>
-                <w:szCs w:val="28"/>
-              </w:rPr>
-            </w:pPr>
-            <w:r>
-              <w:rPr>
-                <w:rFonts w:cs="Times New Roman"/>
-                <w:sz w:val="28"/>
-                <w:szCs w:val="28"/>
-              </w:rPr>
-              <w:t>Touma</w:t>
+                <w:sz w:val="24"/>
+                <w:szCs w:val="24"/>
+              </w:rPr>
+            </w:pPr>
+            <w:r>
+              <w:rPr>
+                <w:rFonts w:cs="Times New Roman"/>
+                <w:sz w:val="24"/>
+                <w:szCs w:val="24"/>
+              </w:rPr>
+              <w:t>Strait</w:t>
             </w:r>
           </w:p>
         </w:tc>
@@ -2555,17 +2549,17 @@
               <w:spacing w:line="288" w:lineRule="auto"/>
               <w:rPr>
                 <w:rFonts w:cs="Times New Roman"/>
-                <w:sz w:val="28"/>
-                <w:szCs w:val="28"/>
-              </w:rPr>
-            </w:pPr>
-            <w:r>
-              <w:rPr>
-                <w:rFonts w:cs="Times New Roman"/>
-                <w:sz w:val="28"/>
-                <w:szCs w:val="28"/>
-              </w:rPr>
-              <w:t>Jimmy E.</w:t>
+                <w:sz w:val="24"/>
+                <w:szCs w:val="24"/>
+              </w:rPr>
+            </w:pPr>
+            <w:r>
+              <w:rPr>
+                <w:rFonts w:cs="Times New Roman"/>
+                <w:sz w:val="24"/>
+                <w:szCs w:val="24"/>
+              </w:rPr>
+              <w:t>Steve</w:t>
             </w:r>
           </w:p>
         </w:tc>
@@ -2578,18 +2572,17 @@
               <w:spacing w:line="288" w:lineRule="auto"/>
               <w:rPr>
                 <w:rFonts w:cs="Times New Roman"/>
-                <w:sz w:val="28"/>
-                <w:szCs w:val="28"/>
-              </w:rPr>
-            </w:pPr>
-            <w:r>
-              <w:rPr>
-                <w:rFonts w:cs="Times New Roman"/>
-                <w:sz w:val="28"/>
-                <w:szCs w:val="28"/>
-                <w:shd w:val="clear" w:color="auto" w:fill="FFFFFF"/>
-              </w:rPr>
-              <w:t>aitatanit@gmail.com</w:t>
+                <w:sz w:val="24"/>
+                <w:szCs w:val="24"/>
+              </w:rPr>
+            </w:pPr>
+            <w:r>
+              <w:rPr>
+                <w:rFonts w:cs="Times New Roman"/>
+                <w:sz w:val="24"/>
+                <w:szCs w:val="24"/>
+              </w:rPr>
+              <w:t>sestrait@gmail.com</w:t>
             </w:r>
           </w:p>
         </w:tc>
@@ -2604,15 +2597,15 @@
               <w:spacing w:line="288" w:lineRule="auto"/>
               <w:rPr>
                 <w:rFonts w:cs="Times New Roman"/>
-                <w:sz w:val="28"/>
-                <w:szCs w:val="28"/>
-              </w:rPr>
-            </w:pPr>
-            <w:r>
-              <w:rPr>
-                <w:rFonts w:cs="Times New Roman"/>
-                <w:sz w:val="28"/>
-                <w:szCs w:val="28"/>
+                <w:sz w:val="24"/>
+                <w:szCs w:val="24"/>
+              </w:rPr>
+            </w:pPr>
+            <w:r>
+              <w:rPr>
+                <w:rFonts w:cs="Times New Roman"/>
+                <w:sz w:val="24"/>
+                <w:szCs w:val="24"/>
               </w:rPr>
               <w:t>25</w:t>
             </w:r>
@@ -2627,17 +2620,17 @@
               <w:spacing w:line="288" w:lineRule="auto"/>
               <w:rPr>
                 <w:rFonts w:cs="Times New Roman"/>
-                <w:sz w:val="28"/>
-                <w:szCs w:val="28"/>
-              </w:rPr>
-            </w:pPr>
-            <w:r>
-              <w:rPr>
-                <w:rFonts w:cs="Times New Roman"/>
-                <w:sz w:val="28"/>
-                <w:szCs w:val="28"/>
-              </w:rPr>
-              <w:t>Wagner</w:t>
+                <w:sz w:val="24"/>
+                <w:szCs w:val="24"/>
+              </w:rPr>
+            </w:pPr>
+            <w:r>
+              <w:rPr>
+                <w:rFonts w:cs="Times New Roman"/>
+                <w:sz w:val="24"/>
+                <w:szCs w:val="24"/>
+              </w:rPr>
+              <w:t>Touma</w:t>
             </w:r>
           </w:p>
         </w:tc>
@@ -2650,17 +2643,17 @@
               <w:spacing w:line="288" w:lineRule="auto"/>
               <w:rPr>
                 <w:rFonts w:cs="Times New Roman"/>
-                <w:sz w:val="28"/>
-                <w:szCs w:val="28"/>
-              </w:rPr>
-            </w:pPr>
-            <w:r>
-              <w:rPr>
-                <w:rFonts w:cs="Times New Roman"/>
-                <w:sz w:val="28"/>
-                <w:szCs w:val="28"/>
-              </w:rPr>
-              <w:t>Bryon</w:t>
+                <w:sz w:val="24"/>
+                <w:szCs w:val="24"/>
+              </w:rPr>
+            </w:pPr>
+            <w:r>
+              <w:rPr>
+                <w:rFonts w:cs="Times New Roman"/>
+                <w:sz w:val="24"/>
+                <w:szCs w:val="24"/>
+              </w:rPr>
+              <w:t>Jimmy E.</w:t>
             </w:r>
           </w:p>
         </w:tc>
@@ -2673,17 +2666,18 @@
               <w:spacing w:line="288" w:lineRule="auto"/>
               <w:rPr>
                 <w:rFonts w:cs="Times New Roman"/>
-                <w:sz w:val="28"/>
-                <w:szCs w:val="28"/>
-              </w:rPr>
-            </w:pPr>
-            <w:r>
-              <w:rPr>
-                <w:rFonts w:cs="Times New Roman"/>
-                <w:sz w:val="28"/>
-                <w:szCs w:val="28"/>
-              </w:rPr>
-              <w:t>ki4cxt@yahoo.com</w:t>
+                <w:sz w:val="24"/>
+                <w:szCs w:val="24"/>
+              </w:rPr>
+            </w:pPr>
+            <w:r>
+              <w:rPr>
+                <w:rFonts w:cs="Times New Roman"/>
+                <w:sz w:val="24"/>
+                <w:szCs w:val="24"/>
+                <w:shd w:val="clear" w:color="auto" w:fill="FFFFFF"/>
+              </w:rPr>
+              <w:t>aitatanit@gmail.com</w:t>
             </w:r>
           </w:p>
         </w:tc>
@@ -2698,15 +2692,15 @@
               <w:spacing w:line="288" w:lineRule="auto"/>
               <w:rPr>
                 <w:rFonts w:cs="Times New Roman"/>
-                <w:sz w:val="28"/>
-                <w:szCs w:val="28"/>
-              </w:rPr>
-            </w:pPr>
-            <w:r>
-              <w:rPr>
-                <w:rFonts w:cs="Times New Roman"/>
-                <w:sz w:val="28"/>
-                <w:szCs w:val="28"/>
+                <w:sz w:val="24"/>
+                <w:szCs w:val="24"/>
+              </w:rPr>
+            </w:pPr>
+            <w:r>
+              <w:rPr>
+                <w:rFonts w:cs="Times New Roman"/>
+                <w:sz w:val="24"/>
+                <w:szCs w:val="24"/>
               </w:rPr>
               <w:t>26</w:t>
             </w:r>
@@ -2721,17 +2715,17 @@
               <w:spacing w:line="288" w:lineRule="auto"/>
               <w:rPr>
                 <w:rFonts w:cs="Times New Roman"/>
-                <w:sz w:val="28"/>
-                <w:szCs w:val="28"/>
-              </w:rPr>
-            </w:pPr>
-            <w:r>
-              <w:rPr>
-                <w:rFonts w:cs="Times New Roman"/>
-                <w:sz w:val="28"/>
-                <w:szCs w:val="28"/>
-              </w:rPr>
-              <w:t>Williams</w:t>
+                <w:sz w:val="24"/>
+                <w:szCs w:val="24"/>
+              </w:rPr>
+            </w:pPr>
+            <w:r>
+              <w:rPr>
+                <w:rFonts w:cs="Times New Roman"/>
+                <w:sz w:val="24"/>
+                <w:szCs w:val="24"/>
+              </w:rPr>
+              <w:t>Wagner</w:t>
             </w:r>
           </w:p>
         </w:tc>
@@ -2744,17 +2738,17 @@
               <w:spacing w:line="288" w:lineRule="auto"/>
               <w:rPr>
                 <w:rFonts w:cs="Times New Roman"/>
-                <w:sz w:val="28"/>
-                <w:szCs w:val="28"/>
-              </w:rPr>
-            </w:pPr>
-            <w:r>
-              <w:rPr>
-                <w:rFonts w:cs="Times New Roman"/>
-                <w:sz w:val="28"/>
-                <w:szCs w:val="28"/>
-              </w:rPr>
-              <w:t>Brad</w:t>
+                <w:sz w:val="24"/>
+                <w:szCs w:val="24"/>
+              </w:rPr>
+            </w:pPr>
+            <w:r>
+              <w:rPr>
+                <w:rFonts w:cs="Times New Roman"/>
+                <w:sz w:val="24"/>
+                <w:szCs w:val="24"/>
+              </w:rPr>
+              <w:t>Bryon</w:t>
             </w:r>
           </w:p>
         </w:tc>
@@ -2767,17 +2761,17 @@
               <w:spacing w:line="288" w:lineRule="auto"/>
               <w:rPr>
                 <w:rFonts w:cs="Times New Roman"/>
-                <w:sz w:val="28"/>
-                <w:szCs w:val="28"/>
-              </w:rPr>
-            </w:pPr>
-            <w:r>
-              <w:rPr>
-                <w:rFonts w:cs="Times New Roman"/>
-                <w:sz w:val="28"/>
-                <w:szCs w:val="28"/>
-              </w:rPr>
-              <w:t>brad29@cox.net</w:t>
+                <w:sz w:val="24"/>
+                <w:szCs w:val="24"/>
+              </w:rPr>
+            </w:pPr>
+            <w:r>
+              <w:rPr>
+                <w:rFonts w:cs="Times New Roman"/>
+                <w:sz w:val="24"/>
+                <w:szCs w:val="24"/>
+              </w:rPr>
+              <w:t>ki4cxt@yahoo.com</w:t>
             </w:r>
           </w:p>
         </w:tc>
@@ -2792,10 +2786,18 @@
               <w:spacing w:line="288" w:lineRule="auto"/>
               <w:rPr>
                 <w:rFonts w:cs="Times New Roman"/>
-                <w:sz w:val="28"/>
-                <w:szCs w:val="28"/>
-              </w:rPr>
-            </w:pPr>
+                <w:sz w:val="24"/>
+                <w:szCs w:val="24"/>
+              </w:rPr>
+            </w:pPr>
+            <w:r>
+              <w:rPr>
+                <w:rFonts w:cs="Times New Roman"/>
+                <w:sz w:val="24"/>
+                <w:szCs w:val="24"/>
+              </w:rPr>
+              <w:t>27</w:t>
+            </w:r>
           </w:p>
         </w:tc>
         <w:tc>
@@ -2807,10 +2809,18 @@
               <w:spacing w:line="288" w:lineRule="auto"/>
               <w:rPr>
                 <w:rFonts w:cs="Times New Roman"/>
-                <w:sz w:val="28"/>
-                <w:szCs w:val="28"/>
-              </w:rPr>
-            </w:pPr>
+                <w:sz w:val="24"/>
+                <w:szCs w:val="24"/>
+              </w:rPr>
+            </w:pPr>
+            <w:r>
+              <w:rPr>
+                <w:rFonts w:cs="Times New Roman"/>
+                <w:sz w:val="24"/>
+                <w:szCs w:val="24"/>
+              </w:rPr>
+              <w:t>Williams</w:t>
+            </w:r>
           </w:p>
         </w:tc>
         <w:tc>
@@ -2822,10 +2832,18 @@
               <w:spacing w:line="288" w:lineRule="auto"/>
               <w:rPr>
                 <w:rFonts w:cs="Times New Roman"/>
-                <w:sz w:val="28"/>
-                <w:szCs w:val="28"/>
-              </w:rPr>
-            </w:pPr>
+                <w:sz w:val="24"/>
+                <w:szCs w:val="24"/>
+              </w:rPr>
+            </w:pPr>
+            <w:r>
+              <w:rPr>
+                <w:rFonts w:cs="Times New Roman"/>
+                <w:sz w:val="24"/>
+                <w:szCs w:val="24"/>
+              </w:rPr>
+              <w:t>Brad</w:t>
+            </w:r>
           </w:p>
         </w:tc>
         <w:tc>
@@ -2837,10 +2855,18 @@
               <w:spacing w:line="288" w:lineRule="auto"/>
               <w:rPr>
                 <w:rFonts w:cs="Times New Roman"/>
-                <w:sz w:val="28"/>
-                <w:szCs w:val="28"/>
-              </w:rPr>
-            </w:pPr>
+                <w:sz w:val="24"/>
+                <w:szCs w:val="24"/>
+              </w:rPr>
+            </w:pPr>
+            <w:r>
+              <w:rPr>
+                <w:rFonts w:cs="Times New Roman"/>
+                <w:sz w:val="24"/>
+                <w:szCs w:val="24"/>
+              </w:rPr>
+              <w:t>brad29@cox.net</w:t>
+            </w:r>
           </w:p>
         </w:tc>
       </w:tr>
@@ -2854,8 +2880,8 @@
               <w:spacing w:line="288" w:lineRule="auto"/>
               <w:rPr>
                 <w:rFonts w:cs="Times New Roman"/>
-                <w:sz w:val="28"/>
-                <w:szCs w:val="28"/>
+                <w:sz w:val="24"/>
+                <w:szCs w:val="24"/>
               </w:rPr>
             </w:pPr>
           </w:p>
@@ -2869,8 +2895,8 @@
               <w:spacing w:line="288" w:lineRule="auto"/>
               <w:rPr>
                 <w:rFonts w:cs="Times New Roman"/>
-                <w:sz w:val="28"/>
-                <w:szCs w:val="28"/>
+                <w:sz w:val="24"/>
+                <w:szCs w:val="24"/>
               </w:rPr>
             </w:pPr>
           </w:p>
@@ -2884,8 +2910,8 @@
               <w:spacing w:line="288" w:lineRule="auto"/>
               <w:rPr>
                 <w:rFonts w:cs="Times New Roman"/>
-                <w:sz w:val="28"/>
-                <w:szCs w:val="28"/>
+                <w:sz w:val="24"/>
+                <w:szCs w:val="24"/>
               </w:rPr>
             </w:pPr>
           </w:p>
@@ -2899,8 +2925,8 @@
               <w:spacing w:line="288" w:lineRule="auto"/>
               <w:rPr>
                 <w:rFonts w:cs="Times New Roman"/>
-                <w:sz w:val="28"/>
-                <w:szCs w:val="28"/>
+                <w:sz w:val="24"/>
+                <w:szCs w:val="24"/>
               </w:rPr>
             </w:pPr>
           </w:p>
@@ -2916,8 +2942,8 @@
               <w:spacing w:line="288" w:lineRule="auto"/>
               <w:rPr>
                 <w:rFonts w:cs="Times New Roman"/>
-                <w:sz w:val="28"/>
-                <w:szCs w:val="28"/>
+                <w:sz w:val="24"/>
+                <w:szCs w:val="24"/>
               </w:rPr>
             </w:pPr>
           </w:p>
@@ -2931,8 +2957,8 @@
               <w:spacing w:line="288" w:lineRule="auto"/>
               <w:rPr>
                 <w:rFonts w:cs="Times New Roman"/>
-                <w:sz w:val="28"/>
-                <w:szCs w:val="28"/>
+                <w:sz w:val="24"/>
+                <w:szCs w:val="24"/>
               </w:rPr>
             </w:pPr>
           </w:p>
@@ -2946,8 +2972,8 @@
               <w:spacing w:line="288" w:lineRule="auto"/>
               <w:rPr>
                 <w:rFonts w:cs="Times New Roman"/>
-                <w:sz w:val="28"/>
-                <w:szCs w:val="28"/>
+                <w:sz w:val="24"/>
+                <w:szCs w:val="24"/>
               </w:rPr>
             </w:pPr>
           </w:p>
@@ -2961,8 +2987,8 @@
               <w:spacing w:line="288" w:lineRule="auto"/>
               <w:rPr>
                 <w:rFonts w:cs="Times New Roman"/>
-                <w:sz w:val="28"/>
-                <w:szCs w:val="28"/>
+                <w:sz w:val="24"/>
+                <w:szCs w:val="24"/>
               </w:rPr>
             </w:pPr>
           </w:p>
@@ -2978,8 +3004,8 @@
               <w:spacing w:line="288" w:lineRule="auto"/>
               <w:rPr>
                 <w:rFonts w:cs="Times New Roman"/>
-                <w:sz w:val="28"/>
-                <w:szCs w:val="28"/>
+                <w:sz w:val="24"/>
+                <w:szCs w:val="24"/>
               </w:rPr>
             </w:pPr>
           </w:p>
@@ -2993,8 +3019,8 @@
               <w:spacing w:line="288" w:lineRule="auto"/>
               <w:rPr>
                 <w:rFonts w:cs="Times New Roman"/>
-                <w:sz w:val="28"/>
-                <w:szCs w:val="28"/>
+                <w:sz w:val="24"/>
+                <w:szCs w:val="24"/>
               </w:rPr>
             </w:pPr>
           </w:p>
@@ -3008,8 +3034,8 @@
               <w:spacing w:line="288" w:lineRule="auto"/>
               <w:rPr>
                 <w:rFonts w:cs="Times New Roman"/>
-                <w:sz w:val="28"/>
-                <w:szCs w:val="28"/>
+                <w:sz w:val="24"/>
+                <w:szCs w:val="24"/>
               </w:rPr>
             </w:pPr>
           </w:p>
@@ -3023,8 +3049,8 @@
               <w:spacing w:line="288" w:lineRule="auto"/>
               <w:rPr>
                 <w:rFonts w:cs="Times New Roman"/>
-                <w:sz w:val="28"/>
-                <w:szCs w:val="28"/>
+                <w:sz w:val="24"/>
+                <w:szCs w:val="24"/>
               </w:rPr>
             </w:pPr>
           </w:p>
@@ -3040,8 +3066,8 @@
               <w:spacing w:line="288" w:lineRule="auto"/>
               <w:rPr>
                 <w:rFonts w:cs="Times New Roman"/>
-                <w:sz w:val="28"/>
-                <w:szCs w:val="28"/>
+                <w:sz w:val="24"/>
+                <w:szCs w:val="24"/>
               </w:rPr>
             </w:pPr>
           </w:p>
@@ -3055,8 +3081,8 @@
               <w:spacing w:line="288" w:lineRule="auto"/>
               <w:rPr>
                 <w:rFonts w:cs="Times New Roman"/>
-                <w:sz w:val="28"/>
-                <w:szCs w:val="28"/>
+                <w:sz w:val="24"/>
+                <w:szCs w:val="24"/>
               </w:rPr>
             </w:pPr>
           </w:p>
@@ -3070,8 +3096,8 @@
               <w:spacing w:line="288" w:lineRule="auto"/>
               <w:rPr>
                 <w:rFonts w:cs="Times New Roman"/>
-                <w:sz w:val="28"/>
-                <w:szCs w:val="28"/>
+                <w:sz w:val="24"/>
+                <w:szCs w:val="24"/>
               </w:rPr>
             </w:pPr>
           </w:p>
@@ -3085,8 +3111,8 @@
               <w:spacing w:line="288" w:lineRule="auto"/>
               <w:rPr>
                 <w:rFonts w:cs="Times New Roman"/>
-                <w:sz w:val="28"/>
-                <w:szCs w:val="28"/>
+                <w:sz w:val="24"/>
+                <w:szCs w:val="24"/>
               </w:rPr>
             </w:pPr>
           </w:p>
@@ -3102,8 +3128,8 @@
               <w:spacing w:line="288" w:lineRule="auto"/>
               <w:rPr>
                 <w:rFonts w:cs="Times New Roman"/>
-                <w:sz w:val="28"/>
-                <w:szCs w:val="28"/>
+                <w:sz w:val="24"/>
+                <w:szCs w:val="24"/>
               </w:rPr>
             </w:pPr>
           </w:p>
@@ -3117,8 +3143,8 @@
               <w:spacing w:line="288" w:lineRule="auto"/>
               <w:rPr>
                 <w:rFonts w:cs="Times New Roman"/>
-                <w:sz w:val="28"/>
-                <w:szCs w:val="28"/>
+                <w:sz w:val="24"/>
+                <w:szCs w:val="24"/>
               </w:rPr>
             </w:pPr>
           </w:p>
@@ -3132,8 +3158,8 @@
               <w:spacing w:line="288" w:lineRule="auto"/>
               <w:rPr>
                 <w:rFonts w:cs="Times New Roman"/>
-                <w:sz w:val="28"/>
-                <w:szCs w:val="28"/>
+                <w:sz w:val="24"/>
+                <w:szCs w:val="24"/>
               </w:rPr>
             </w:pPr>
           </w:p>
@@ -3147,8 +3173,8 @@
               <w:spacing w:line="288" w:lineRule="auto"/>
               <w:rPr>
                 <w:rFonts w:cs="Times New Roman"/>
-                <w:sz w:val="28"/>
-                <w:szCs w:val="28"/>
+                <w:sz w:val="24"/>
+                <w:szCs w:val="24"/>
               </w:rPr>
             </w:pPr>
           </w:p>
@@ -3164,8 +3190,8 @@
               <w:spacing w:line="288" w:lineRule="auto"/>
               <w:rPr>
                 <w:rFonts w:cs="Times New Roman"/>
-                <w:sz w:val="28"/>
-                <w:szCs w:val="28"/>
+                <w:sz w:val="24"/>
+                <w:szCs w:val="24"/>
               </w:rPr>
             </w:pPr>
           </w:p>
@@ -3179,8 +3205,8 @@
               <w:spacing w:line="288" w:lineRule="auto"/>
               <w:rPr>
                 <w:rFonts w:cs="Times New Roman"/>
-                <w:sz w:val="28"/>
-                <w:szCs w:val="28"/>
+                <w:sz w:val="24"/>
+                <w:szCs w:val="24"/>
               </w:rPr>
             </w:pPr>
           </w:p>
@@ -3194,8 +3220,8 @@
               <w:spacing w:line="288" w:lineRule="auto"/>
               <w:rPr>
                 <w:rFonts w:cs="Times New Roman"/>
-                <w:sz w:val="28"/>
-                <w:szCs w:val="28"/>
+                <w:sz w:val="24"/>
+                <w:szCs w:val="24"/>
               </w:rPr>
             </w:pPr>
           </w:p>
@@ -3209,8 +3235,8 @@
               <w:spacing w:line="288" w:lineRule="auto"/>
               <w:rPr>
                 <w:rFonts w:cs="Times New Roman"/>
-                <w:sz w:val="28"/>
-                <w:szCs w:val="28"/>
+                <w:sz w:val="24"/>
+                <w:szCs w:val="24"/>
               </w:rPr>
             </w:pPr>
           </w:p>
@@ -3226,8 +3252,8 @@
               <w:spacing w:line="288" w:lineRule="auto"/>
               <w:rPr>
                 <w:rFonts w:cs="Times New Roman"/>
-                <w:sz w:val="28"/>
-                <w:szCs w:val="28"/>
+                <w:sz w:val="24"/>
+                <w:szCs w:val="24"/>
               </w:rPr>
             </w:pPr>
           </w:p>
@@ -3241,8 +3267,8 @@
               <w:spacing w:line="288" w:lineRule="auto"/>
               <w:rPr>
                 <w:rFonts w:cs="Times New Roman"/>
-                <w:sz w:val="28"/>
-                <w:szCs w:val="28"/>
+                <w:sz w:val="24"/>
+                <w:szCs w:val="24"/>
               </w:rPr>
             </w:pPr>
           </w:p>
@@ -3256,8 +3282,8 @@
               <w:spacing w:line="288" w:lineRule="auto"/>
               <w:rPr>
                 <w:rFonts w:cs="Times New Roman"/>
-                <w:sz w:val="28"/>
-                <w:szCs w:val="28"/>
+                <w:sz w:val="24"/>
+                <w:szCs w:val="24"/>
               </w:rPr>
             </w:pPr>
           </w:p>
@@ -3271,8 +3297,8 @@
               <w:spacing w:line="288" w:lineRule="auto"/>
               <w:rPr>
                 <w:rFonts w:cs="Times New Roman"/>
-                <w:sz w:val="28"/>
-                <w:szCs w:val="28"/>
+                <w:sz w:val="24"/>
+                <w:szCs w:val="24"/>
               </w:rPr>
             </w:pPr>
           </w:p>
@@ -3288,8 +3314,8 @@
               <w:spacing w:line="288" w:lineRule="auto"/>
               <w:rPr>
                 <w:rFonts w:cs="Times New Roman"/>
-                <w:sz w:val="28"/>
-                <w:szCs w:val="28"/>
+                <w:sz w:val="24"/>
+                <w:szCs w:val="24"/>
               </w:rPr>
             </w:pPr>
           </w:p>
@@ -3303,8 +3329,8 @@
               <w:spacing w:line="288" w:lineRule="auto"/>
               <w:rPr>
                 <w:rFonts w:cs="Times New Roman"/>
-                <w:sz w:val="28"/>
-                <w:szCs w:val="28"/>
+                <w:sz w:val="24"/>
+                <w:szCs w:val="24"/>
               </w:rPr>
             </w:pPr>
           </w:p>
@@ -3318,8 +3344,8 @@
               <w:spacing w:line="288" w:lineRule="auto"/>
               <w:rPr>
                 <w:rFonts w:cs="Times New Roman"/>
-                <w:sz w:val="28"/>
-                <w:szCs w:val="28"/>
+                <w:sz w:val="24"/>
+                <w:szCs w:val="24"/>
               </w:rPr>
             </w:pPr>
           </w:p>
@@ -3333,8 +3359,8 @@
               <w:spacing w:line="288" w:lineRule="auto"/>
               <w:rPr>
                 <w:rFonts w:cs="Times New Roman"/>
-                <w:sz w:val="28"/>
-                <w:szCs w:val="28"/>
+                <w:sz w:val="24"/>
+                <w:szCs w:val="24"/>
               </w:rPr>
             </w:pPr>
           </w:p>
@@ -3350,8 +3376,8 @@
               <w:spacing w:line="288" w:lineRule="auto"/>
               <w:rPr>
                 <w:rFonts w:cs="Times New Roman"/>
-                <w:sz w:val="28"/>
-                <w:szCs w:val="28"/>
+                <w:sz w:val="24"/>
+                <w:szCs w:val="24"/>
               </w:rPr>
             </w:pPr>
           </w:p>
@@ -3365,8 +3391,8 @@
               <w:spacing w:line="288" w:lineRule="auto"/>
               <w:rPr>
                 <w:rFonts w:cs="Times New Roman"/>
-                <w:sz w:val="28"/>
-                <w:szCs w:val="28"/>
+                <w:sz w:val="24"/>
+                <w:szCs w:val="24"/>
               </w:rPr>
             </w:pPr>
           </w:p>
@@ -3380,8 +3406,8 @@
               <w:spacing w:line="288" w:lineRule="auto"/>
               <w:rPr>
                 <w:rFonts w:cs="Times New Roman"/>
-                <w:sz w:val="28"/>
-                <w:szCs w:val="28"/>
+                <w:sz w:val="24"/>
+                <w:szCs w:val="24"/>
               </w:rPr>
             </w:pPr>
           </w:p>
@@ -3395,8 +3421,8 @@
               <w:spacing w:line="288" w:lineRule="auto"/>
               <w:rPr>
                 <w:rFonts w:cs="Times New Roman"/>
-                <w:sz w:val="28"/>
-                <w:szCs w:val="28"/>
+                <w:sz w:val="24"/>
+                <w:szCs w:val="24"/>
               </w:rPr>
             </w:pPr>
           </w:p>
@@ -3412,8 +3438,8 @@
               <w:spacing w:line="288" w:lineRule="auto"/>
               <w:rPr>
                 <w:rFonts w:cs="Times New Roman"/>
-                <w:sz w:val="28"/>
-                <w:szCs w:val="28"/>
+                <w:sz w:val="24"/>
+                <w:szCs w:val="24"/>
               </w:rPr>
             </w:pPr>
           </w:p>
@@ -3427,8 +3453,8 @@
               <w:spacing w:line="288" w:lineRule="auto"/>
               <w:rPr>
                 <w:rFonts w:cs="Times New Roman"/>
-                <w:sz w:val="28"/>
-                <w:szCs w:val="28"/>
+                <w:sz w:val="24"/>
+                <w:szCs w:val="24"/>
               </w:rPr>
             </w:pPr>
           </w:p>
@@ -3442,8 +3468,8 @@
               <w:spacing w:line="288" w:lineRule="auto"/>
               <w:rPr>
                 <w:rFonts w:cs="Times New Roman"/>
-                <w:sz w:val="28"/>
-                <w:szCs w:val="28"/>
+                <w:sz w:val="24"/>
+                <w:szCs w:val="24"/>
               </w:rPr>
             </w:pPr>
           </w:p>
@@ -3457,8 +3483,8 @@
               <w:spacing w:line="288" w:lineRule="auto"/>
               <w:rPr>
                 <w:rFonts w:cs="Times New Roman"/>
-                <w:sz w:val="28"/>
-                <w:szCs w:val="28"/>
+                <w:sz w:val="24"/>
+                <w:szCs w:val="24"/>
               </w:rPr>
             </w:pPr>
           </w:p>
@@ -3474,8 +3500,8 @@
               <w:spacing w:line="288" w:lineRule="auto"/>
               <w:rPr>
                 <w:rFonts w:cs="Times New Roman"/>
-                <w:sz w:val="28"/>
-                <w:szCs w:val="28"/>
+                <w:sz w:val="24"/>
+                <w:szCs w:val="24"/>
               </w:rPr>
             </w:pPr>
           </w:p>
@@ -3489,8 +3515,8 @@
               <w:spacing w:line="288" w:lineRule="auto"/>
               <w:rPr>
                 <w:rFonts w:cs="Times New Roman"/>
-                <w:sz w:val="28"/>
-                <w:szCs w:val="28"/>
+                <w:sz w:val="24"/>
+                <w:szCs w:val="24"/>
               </w:rPr>
             </w:pPr>
           </w:p>
@@ -3504,8 +3530,8 @@
               <w:spacing w:line="288" w:lineRule="auto"/>
               <w:rPr>
                 <w:rFonts w:cs="Times New Roman"/>
-                <w:sz w:val="28"/>
-                <w:szCs w:val="28"/>
+                <w:sz w:val="24"/>
+                <w:szCs w:val="24"/>
               </w:rPr>
             </w:pPr>
           </w:p>
@@ -3519,8 +3545,8 @@
               <w:spacing w:line="288" w:lineRule="auto"/>
               <w:rPr>
                 <w:rFonts w:cs="Times New Roman"/>
-                <w:sz w:val="28"/>
-                <w:szCs w:val="28"/>
+                <w:sz w:val="24"/>
+                <w:szCs w:val="24"/>
               </w:rPr>
             </w:pPr>
           </w:p>
@@ -3536,8 +3562,8 @@
               <w:spacing w:line="288" w:lineRule="auto"/>
               <w:rPr>
                 <w:rFonts w:cs="Times New Roman"/>
-                <w:sz w:val="28"/>
-                <w:szCs w:val="28"/>
+                <w:sz w:val="24"/>
+                <w:szCs w:val="24"/>
               </w:rPr>
             </w:pPr>
           </w:p>
@@ -3551,8 +3577,8 @@
               <w:spacing w:line="288" w:lineRule="auto"/>
               <w:rPr>
                 <w:rFonts w:cs="Times New Roman"/>
-                <w:sz w:val="28"/>
-                <w:szCs w:val="28"/>
+                <w:sz w:val="24"/>
+                <w:szCs w:val="24"/>
               </w:rPr>
             </w:pPr>
           </w:p>
@@ -3566,8 +3592,8 @@
               <w:spacing w:line="288" w:lineRule="auto"/>
               <w:rPr>
                 <w:rFonts w:cs="Times New Roman"/>
-                <w:sz w:val="28"/>
-                <w:szCs w:val="28"/>
+                <w:sz w:val="24"/>
+                <w:szCs w:val="24"/>
               </w:rPr>
             </w:pPr>
           </w:p>
@@ -3581,8 +3607,8 @@
               <w:spacing w:line="288" w:lineRule="auto"/>
               <w:rPr>
                 <w:rFonts w:cs="Times New Roman"/>
-                <w:sz w:val="28"/>
-                <w:szCs w:val="28"/>
+                <w:sz w:val="24"/>
+                <w:szCs w:val="24"/>
               </w:rPr>
             </w:pPr>
           </w:p>
@@ -3598,8 +3624,8 @@
               <w:spacing w:line="288" w:lineRule="auto"/>
               <w:rPr>
                 <w:rFonts w:cs="Times New Roman"/>
-                <w:sz w:val="28"/>
-                <w:szCs w:val="28"/>
+                <w:sz w:val="24"/>
+                <w:szCs w:val="24"/>
               </w:rPr>
             </w:pPr>
           </w:p>
@@ -3613,8 +3639,8 @@
               <w:spacing w:line="288" w:lineRule="auto"/>
               <w:rPr>
                 <w:rFonts w:cs="Times New Roman"/>
-                <w:sz w:val="28"/>
-                <w:szCs w:val="28"/>
+                <w:sz w:val="24"/>
+                <w:szCs w:val="24"/>
               </w:rPr>
             </w:pPr>
           </w:p>
@@ -3628,8 +3654,8 @@
               <w:spacing w:line="288" w:lineRule="auto"/>
               <w:rPr>
                 <w:rFonts w:cs="Times New Roman"/>
-                <w:sz w:val="28"/>
-                <w:szCs w:val="28"/>
+                <w:sz w:val="24"/>
+                <w:szCs w:val="24"/>
               </w:rPr>
             </w:pPr>
           </w:p>
@@ -3643,8 +3669,70 @@
               <w:spacing w:line="288" w:lineRule="auto"/>
               <w:rPr>
                 <w:rFonts w:cs="Times New Roman"/>
-                <w:sz w:val="28"/>
-                <w:szCs w:val="28"/>
+                <w:sz w:val="24"/>
+                <w:szCs w:val="24"/>
+              </w:rPr>
+            </w:pPr>
+          </w:p>
+        </w:tc>
+      </w:tr>
+      <w:tr>
+        <w:tc>
+          <w:tcPr>
+            <w:tcW w:w="0" w:type="auto"/>
+          </w:tcPr>
+          <w:p>
+            <w:pPr>
+              <w:spacing w:line="288" w:lineRule="auto"/>
+              <w:rPr>
+                <w:rFonts w:cs="Times New Roman"/>
+                <w:sz w:val="24"/>
+                <w:szCs w:val="24"/>
+              </w:rPr>
+            </w:pPr>
+          </w:p>
+        </w:tc>
+        <w:tc>
+          <w:tcPr>
+            <w:tcW w:w="1765" w:type="dxa"/>
+          </w:tcPr>
+          <w:p>
+            <w:pPr>
+              <w:spacing w:line="288" w:lineRule="auto"/>
+              <w:rPr>
+                <w:rFonts w:cs="Times New Roman"/>
+                <w:sz w:val="24"/>
+                <w:szCs w:val="24"/>
+              </w:rPr>
+            </w:pPr>
+          </w:p>
+        </w:tc>
+        <w:tc>
+          <w:tcPr>
+            <w:tcW w:w="2430" w:type="dxa"/>
+          </w:tcPr>
+          <w:p>
+            <w:pPr>
+              <w:spacing w:line="288" w:lineRule="auto"/>
+              <w:rPr>
+                <w:rFonts w:cs="Times New Roman"/>
+                <w:sz w:val="24"/>
+                <w:szCs w:val="24"/>
+              </w:rPr>
+            </w:pPr>
+          </w:p>
+        </w:tc>
+        <w:tc>
+          <w:tcPr>
+            <w:tcW w:w="4500" w:type="dxa"/>
+          </w:tcPr>
+          <w:p>
+            <w:pPr>
+              <w:spacing w:line="288" w:lineRule="auto"/>
+              <w:rPr>
+                <w:rFonts w:cs="Times New Roman"/>
+                <w:sz w:val="24"/>
+                <w:szCs w:val="24"/>
               </w:rPr>
             </w:pPr>
           </w:p>

</xml_diff>